<commit_message>
Changed plot labels, expanding on ode premise for projectile demo
</commit_message>
<xml_diff>
--- a/documentation/Equations.docx
+++ b/documentation/Equations.docx
@@ -25868,8 +25868,66 @@
                   <w:rPr>
                     <w:rFonts w:ascii="Cambria Math" w:hAnsi="Cambria Math"/>
                   </w:rPr>
-                  <m:t>cρAV</m:t>
+                  <m:t>cρA</m:t>
                 </m:r>
+                <m:sSup>
+                  <m:sSupPr>
+                    <m:ctrlPr>
+                      <w:rPr>
+                        <w:rFonts w:ascii="Cambria Math" w:hAnsi="Cambria Math"/>
+                        <w:i/>
+                      </w:rPr>
+                    </m:ctrlPr>
+                  </m:sSupPr>
+                  <m:e>
+                    <m:r>
+                      <w:rPr>
+                        <w:rFonts w:ascii="Cambria Math" w:hAnsi="Cambria Math"/>
+                      </w:rPr>
+                      <m:t>V</m:t>
+                    </m:r>
+                  </m:e>
+                  <m:sup>
+                    <m:r>
+                      <w:rPr>
+                        <w:rFonts w:ascii="Cambria Math" w:hAnsi="Cambria Math"/>
+                      </w:rPr>
+                      <m:t>2</m:t>
+                    </m:r>
+                  </m:sup>
+                </m:sSup>
+                <m:r>
+                  <w:rPr>
+                    <w:rFonts w:ascii="Cambria Math" w:hAnsi="Cambria Math"/>
+                  </w:rPr>
+                  <m:t>=-k</m:t>
+                </m:r>
+                <m:sSup>
+                  <m:sSupPr>
+                    <m:ctrlPr>
+                      <w:rPr>
+                        <w:rFonts w:ascii="Cambria Math" w:hAnsi="Cambria Math"/>
+                        <w:i/>
+                      </w:rPr>
+                    </m:ctrlPr>
+                  </m:sSupPr>
+                  <m:e>
+                    <m:r>
+                      <w:rPr>
+                        <w:rFonts w:ascii="Cambria Math" w:hAnsi="Cambria Math"/>
+                      </w:rPr>
+                      <m:t>V</m:t>
+                    </m:r>
+                  </m:e>
+                  <m:sup>
+                    <m:r>
+                      <w:rPr>
+                        <w:rFonts w:ascii="Cambria Math" w:hAnsi="Cambria Math"/>
+                      </w:rPr>
+                      <m:t>2</m:t>
+                    </m:r>
+                  </m:sup>
+                </m:sSup>
               </m:oMath>
             </m:oMathPara>
           </w:p>
@@ -25908,6 +25966,18 @@
             </w:r>
             <w:r>
               <w:t xml:space="preserve"> is the drag coefficient</w:t>
+            </w:r>
+          </w:p>
+          <w:p>
+            <w:r>
+              <w:rPr>
+                <w:b/>
+                <w:bCs/>
+              </w:rPr>
+              <w:t>V</w:t>
+            </w:r>
+            <w:r>
+              <w:t xml:space="preserve"> is the relative velocity</w:t>
             </w:r>
           </w:p>
           <w:p>
@@ -28287,7 +28357,6 @@
           <w:b/>
           <w:bCs/>
         </w:rPr>
-        <w:lastRenderedPageBreak/>
         <w:t>Numerical Solution</w:t>
       </w:r>
     </w:p>
@@ -29962,6 +30031,7 @@
         <w:rPr>
           <w:rFonts w:ascii="Calibri" w:eastAsia="Calibri" w:hAnsi="Calibri" w:cs="Times New Roman"/>
         </w:rPr>
+        <w:lastRenderedPageBreak/>
         <w:br/>
       </w:r>
       <m:oMathPara>

</xml_diff>

<commit_message>
Updated demo_04 modelling the exit velocity for an air cannon. Currently, the model is over-simplified by not accounting for the flow rate of air through the valve connecting the reservoir and barrel. While the gas from a pressurized reservoir expands isothermally, adiabatic model produces a similar result since the temperature drop associated with the adiabatic expansion is so small.
</commit_message>
<xml_diff>
--- a/documentation/Equations.docx
+++ b/documentation/Equations.docx
@@ -26798,6 +26798,38 @@
                 <m:jc m:val="left"/>
               </m:oMathParaPr>
               <m:oMath>
+                <m:sSub>
+                  <m:sSubPr>
+                    <m:ctrlPr>
+                      <w:rPr>
+                        <w:rFonts w:ascii="Cambria Math" w:hAnsi="Cambria Math"/>
+                        <w:i/>
+                      </w:rPr>
+                    </m:ctrlPr>
+                  </m:sSubPr>
+                  <m:e>
+                    <m:r>
+                      <w:rPr>
+                        <w:rFonts w:ascii="Cambria Math" w:hAnsi="Cambria Math"/>
+                      </w:rPr>
+                      <m:t>a</m:t>
+                    </m:r>
+                  </m:e>
+                  <m:sub>
+                    <m:r>
+                      <w:rPr>
+                        <w:rFonts w:ascii="Cambria Math" w:hAnsi="Cambria Math"/>
+                      </w:rPr>
+                      <m:t>x</m:t>
+                    </m:r>
+                  </m:sub>
+                </m:sSub>
+                <m:r>
+                  <w:rPr>
+                    <w:rFonts w:ascii="Cambria Math" w:hAnsi="Cambria Math"/>
+                  </w:rPr>
+                  <m:t>=</m:t>
+                </m:r>
                 <m:acc>
                   <m:accPr>
                     <m:chr m:val="̈"/>
@@ -26844,6 +26876,38 @@
                 <m:jc m:val="left"/>
               </m:oMathParaPr>
               <m:oMath>
+                <m:sSub>
+                  <m:sSubPr>
+                    <m:ctrlPr>
+                      <w:rPr>
+                        <w:rFonts w:ascii="Cambria Math" w:hAnsi="Cambria Math"/>
+                        <w:i/>
+                      </w:rPr>
+                    </m:ctrlPr>
+                  </m:sSubPr>
+                  <m:e>
+                    <m:r>
+                      <w:rPr>
+                        <w:rFonts w:ascii="Cambria Math" w:hAnsi="Cambria Math"/>
+                      </w:rPr>
+                      <m:t>a</m:t>
+                    </m:r>
+                  </m:e>
+                  <m:sub>
+                    <m:r>
+                      <w:rPr>
+                        <w:rFonts w:ascii="Cambria Math" w:hAnsi="Cambria Math"/>
+                      </w:rPr>
+                      <m:t>y</m:t>
+                    </m:r>
+                  </m:sub>
+                </m:sSub>
+                <m:r>
+                  <w:rPr>
+                    <w:rFonts w:ascii="Cambria Math" w:hAnsi="Cambria Math"/>
+                  </w:rPr>
+                  <m:t>=</m:t>
+                </m:r>
                 <m:acc>
                   <m:accPr>
                     <m:chr m:val="̈"/>
@@ -28136,6 +28200,38 @@
                 <m:jc m:val="left"/>
               </m:oMathParaPr>
               <m:oMath>
+                <m:sSub>
+                  <m:sSubPr>
+                    <m:ctrlPr>
+                      <w:rPr>
+                        <w:rFonts w:ascii="Cambria Math" w:hAnsi="Cambria Math"/>
+                        <w:i/>
+                      </w:rPr>
+                    </m:ctrlPr>
+                  </m:sSubPr>
+                  <m:e>
+                    <m:r>
+                      <w:rPr>
+                        <w:rFonts w:ascii="Cambria Math" w:hAnsi="Cambria Math"/>
+                      </w:rPr>
+                      <m:t>a</m:t>
+                    </m:r>
+                  </m:e>
+                  <m:sub>
+                    <m:r>
+                      <w:rPr>
+                        <w:rFonts w:ascii="Cambria Math" w:hAnsi="Cambria Math"/>
+                      </w:rPr>
+                      <m:t>y</m:t>
+                    </m:r>
+                  </m:sub>
+                </m:sSub>
+                <m:r>
+                  <w:rPr>
+                    <w:rFonts w:ascii="Cambria Math" w:hAnsi="Cambria Math"/>
+                  </w:rPr>
+                  <m:t>=</m:t>
+                </m:r>
                 <m:acc>
                   <m:accPr>
                     <m:chr m:val="̈"/>
@@ -28243,6 +28339,38 @@
                 <m:jc m:val="left"/>
               </m:oMathParaPr>
               <m:oMath>
+                <m:sSub>
+                  <m:sSubPr>
+                    <m:ctrlPr>
+                      <w:rPr>
+                        <w:rFonts w:ascii="Cambria Math" w:hAnsi="Cambria Math"/>
+                        <w:i/>
+                      </w:rPr>
+                    </m:ctrlPr>
+                  </m:sSubPr>
+                  <m:e>
+                    <m:r>
+                      <w:rPr>
+                        <w:rFonts w:ascii="Cambria Math" w:hAnsi="Cambria Math"/>
+                      </w:rPr>
+                      <m:t>a</m:t>
+                    </m:r>
+                  </m:e>
+                  <m:sub>
+                    <m:r>
+                      <w:rPr>
+                        <w:rFonts w:ascii="Cambria Math" w:hAnsi="Cambria Math"/>
+                      </w:rPr>
+                      <m:t>y</m:t>
+                    </m:r>
+                  </m:sub>
+                </m:sSub>
+                <m:r>
+                  <w:rPr>
+                    <w:rFonts w:ascii="Cambria Math" w:hAnsi="Cambria Math"/>
+                  </w:rPr>
+                  <m:t>=</m:t>
+                </m:r>
                 <m:acc>
                   <m:accPr>
                     <m:chr m:val="̈"/>
@@ -28361,6 +28489,11 @@
       </w:r>
     </w:p>
     <w:p>
+      <w:pPr>
+        <w:rPr>
+          <w:rFonts w:eastAsiaTheme="minorEastAsia"/>
+        </w:rPr>
+      </w:pPr>
       <m:oMathPara>
         <m:oMath>
           <m:f>
@@ -29219,118 +29352,819 @@
         </m:oMath>
       </m:oMathPara>
     </w:p>
+    <w:p>
+      <w:pPr>
+        <w:rPr>
+          <w:rFonts w:eastAsiaTheme="minorEastAsia"/>
+        </w:rPr>
+      </w:pPr>
+    </w:p>
+    <w:tbl>
+      <w:tblPr>
+        <w:tblStyle w:val="TableGrid"/>
+        <w:tblW w:w="0" w:type="auto"/>
+        <w:tblLook w:val="04A0" w:firstRow="1" w:lastRow="0" w:firstColumn="1" w:lastColumn="0" w:noHBand="0" w:noVBand="1"/>
+      </w:tblPr>
+      <w:tblGrid>
+        <w:gridCol w:w="4675"/>
+        <w:gridCol w:w="4675"/>
+      </w:tblGrid>
+      <w:tr>
+        <w:tc>
+          <w:tcPr>
+            <w:tcW w:w="4675" w:type="dxa"/>
+          </w:tcPr>
+          <w:p>
+            <w:pPr>
+              <w:rPr>
+                <w:rFonts w:eastAsiaTheme="minorEastAsia"/>
+              </w:rPr>
+            </w:pPr>
+            <m:oMathPara>
+              <m:oMath>
+                <m:r>
+                  <w:rPr>
+                    <w:rFonts w:ascii="Cambria Math" w:hAnsi="Cambria Math"/>
+                  </w:rPr>
+                  <m:t>μ=</m:t>
+                </m:r>
+                <m:f>
+                  <m:fPr>
+                    <m:ctrlPr>
+                      <w:rPr>
+                        <w:rFonts w:ascii="Cambria Math" w:hAnsi="Cambria Math"/>
+                        <w:i/>
+                      </w:rPr>
+                    </m:ctrlPr>
+                  </m:fPr>
+                  <m:num>
+                    <m:r>
+                      <w:rPr>
+                        <w:rFonts w:ascii="Cambria Math" w:hAnsi="Cambria Math"/>
+                      </w:rPr>
+                      <m:t>k</m:t>
+                    </m:r>
+                  </m:num>
+                  <m:den>
+                    <m:r>
+                      <w:rPr>
+                        <w:rFonts w:ascii="Cambria Math" w:hAnsi="Cambria Math"/>
+                      </w:rPr>
+                      <m:t>m</m:t>
+                    </m:r>
+                  </m:den>
+                </m:f>
+              </m:oMath>
+            </m:oMathPara>
+          </w:p>
+        </w:tc>
+        <w:tc>
+          <w:tcPr>
+            <w:tcW w:w="4675" w:type="dxa"/>
+          </w:tcPr>
+          <w:p>
+            <m:oMathPara>
+              <m:oMath>
+                <m:r>
+                  <w:rPr>
+                    <w:rFonts w:ascii="Cambria Math" w:hAnsi="Cambria Math"/>
+                  </w:rPr>
+                  <m:t>k=</m:t>
+                </m:r>
+                <m:f>
+                  <m:fPr>
+                    <m:ctrlPr>
+                      <w:rPr>
+                        <w:rFonts w:ascii="Cambria Math" w:hAnsi="Cambria Math"/>
+                        <w:i/>
+                      </w:rPr>
+                    </m:ctrlPr>
+                  </m:fPr>
+                  <m:num>
+                    <m:r>
+                      <w:rPr>
+                        <w:rFonts w:ascii="Cambria Math" w:hAnsi="Cambria Math"/>
+                      </w:rPr>
+                      <m:t>1</m:t>
+                    </m:r>
+                  </m:num>
+                  <m:den>
+                    <m:r>
+                      <w:rPr>
+                        <w:rFonts w:ascii="Cambria Math" w:hAnsi="Cambria Math"/>
+                      </w:rPr>
+                      <m:t>2</m:t>
+                    </m:r>
+                  </m:den>
+                </m:f>
+                <m:r>
+                  <w:rPr>
+                    <w:rFonts w:ascii="Cambria Math" w:hAnsi="Cambria Math"/>
+                  </w:rPr>
+                  <m:t>ρ</m:t>
+                </m:r>
+                <m:sSub>
+                  <m:sSubPr>
+                    <m:ctrlPr>
+                      <w:rPr>
+                        <w:rFonts w:ascii="Cambria Math" w:hAnsi="Cambria Math"/>
+                        <w:i/>
+                      </w:rPr>
+                    </m:ctrlPr>
+                  </m:sSubPr>
+                  <m:e>
+                    <m:r>
+                      <w:rPr>
+                        <w:rFonts w:ascii="Cambria Math" w:hAnsi="Cambria Math"/>
+                      </w:rPr>
+                      <m:t>C</m:t>
+                    </m:r>
+                  </m:e>
+                  <m:sub>
+                    <m:r>
+                      <w:rPr>
+                        <w:rFonts w:ascii="Cambria Math" w:hAnsi="Cambria Math"/>
+                      </w:rPr>
+                      <m:t>d</m:t>
+                    </m:r>
+                  </m:sub>
+                </m:sSub>
+                <m:r>
+                  <w:rPr>
+                    <w:rFonts w:ascii="Cambria Math" w:hAnsi="Cambria Math"/>
+                  </w:rPr>
+                  <m:t>A</m:t>
+                </m:r>
+              </m:oMath>
+            </m:oMathPara>
+          </w:p>
+        </w:tc>
+      </w:tr>
+    </w:tbl>
+    <w:p/>
     <w:p/>
     <w:p>
-      <m:oMathPara>
-        <m:oMath>
-          <m:r>
-            <w:rPr>
-              <w:rFonts w:ascii="Cambria Math" w:hAnsi="Cambria Math"/>
-            </w:rPr>
-            <m:t>μ=</m:t>
-          </m:r>
-          <m:f>
-            <m:fPr>
-              <m:ctrlPr>
-                <w:rPr>
-                  <w:rFonts w:ascii="Cambria Math" w:hAnsi="Cambria Math"/>
-                  <w:i/>
-                </w:rPr>
-              </m:ctrlPr>
-            </m:fPr>
-            <m:num>
-              <m:r>
-                <w:rPr>
-                  <w:rFonts w:ascii="Cambria Math" w:hAnsi="Cambria Math"/>
-                </w:rPr>
-                <m:t>k</m:t>
-              </m:r>
-            </m:num>
-            <m:den>
-              <m:r>
-                <w:rPr>
-                  <w:rFonts w:ascii="Cambria Math" w:hAnsi="Cambria Math"/>
-                </w:rPr>
-                <m:t>m</m:t>
-              </m:r>
-            </m:den>
-          </m:f>
-          <m:r>
-            <w:rPr>
-              <w:rFonts w:ascii="Cambria Math" w:hAnsi="Cambria Math"/>
-            </w:rPr>
-            <m:t>=</m:t>
-          </m:r>
-          <m:f>
-            <m:fPr>
-              <m:ctrlPr>
-                <w:rPr>
-                  <w:rFonts w:ascii="Cambria Math" w:hAnsi="Cambria Math"/>
-                  <w:i/>
-                </w:rPr>
-              </m:ctrlPr>
-            </m:fPr>
-            <m:num>
-              <m:r>
-                <w:rPr>
-                  <w:rFonts w:ascii="Cambria Math" w:hAnsi="Cambria Math"/>
-                </w:rPr>
-                <m:t>1</m:t>
-              </m:r>
-            </m:num>
-            <m:den>
-              <m:r>
-                <w:rPr>
-                  <w:rFonts w:ascii="Cambria Math" w:hAnsi="Cambria Math"/>
-                </w:rPr>
-                <m:t>2</m:t>
-              </m:r>
-            </m:den>
-          </m:f>
-          <m:r>
-            <w:rPr>
-              <w:rFonts w:ascii="Cambria Math" w:hAnsi="Cambria Math"/>
-            </w:rPr>
-            <m:t>c</m:t>
-          </m:r>
-          <m:sSub>
-            <m:sSubPr>
-              <m:ctrlPr>
-                <w:rPr>
-                  <w:rFonts w:ascii="Cambria Math" w:hAnsi="Cambria Math"/>
-                  <w:i/>
-                </w:rPr>
-              </m:ctrlPr>
-            </m:sSubPr>
-            <m:e>
-              <m:r>
-                <w:rPr>
-                  <w:rFonts w:ascii="Cambria Math" w:hAnsi="Cambria Math"/>
-                </w:rPr>
-                <m:t>ρ</m:t>
-              </m:r>
-            </m:e>
-            <m:sub>
-              <m:r>
-                <w:rPr>
-                  <w:rFonts w:ascii="Cambria Math" w:hAnsi="Cambria Math"/>
-                </w:rPr>
-                <m:t>air</m:t>
-              </m:r>
-            </m:sub>
-          </m:sSub>
-          <m:r>
-            <w:rPr>
-              <w:rFonts w:ascii="Cambria Math" w:hAnsi="Cambria Math"/>
-            </w:rPr>
-            <m:t>A</m:t>
-          </m:r>
-        </m:oMath>
-      </m:oMathPara>
+      <w:pPr>
+        <w:rPr>
+          <w:rFonts w:eastAsiaTheme="minorEastAsia"/>
+        </w:rPr>
+      </w:pPr>
+    </w:p>
+    <w:tbl>
+      <w:tblPr>
+        <w:tblStyle w:val="TableGrid"/>
+        <w:tblW w:w="0" w:type="auto"/>
+        <w:jc w:val="center"/>
+        <w:tblBorders>
+          <w:top w:val="none" w:sz="0" w:space="0" w:color="auto"/>
+          <w:left w:val="none" w:sz="0" w:space="0" w:color="auto"/>
+          <w:bottom w:val="none" w:sz="0" w:space="0" w:color="auto"/>
+          <w:right w:val="none" w:sz="0" w:space="0" w:color="auto"/>
+          <w:insideH w:val="none" w:sz="0" w:space="0" w:color="auto"/>
+          <w:insideV w:val="none" w:sz="0" w:space="0" w:color="auto"/>
+        </w:tblBorders>
+        <w:tblLook w:val="04A0" w:firstRow="1" w:lastRow="0" w:firstColumn="1" w:lastColumn="0" w:noHBand="0" w:noVBand="1"/>
+      </w:tblPr>
+      <w:tblGrid>
+        <w:gridCol w:w="3116"/>
+        <w:gridCol w:w="3117"/>
+        <w:gridCol w:w="3117"/>
+      </w:tblGrid>
+      <w:tr>
+        <w:trPr>
+          <w:jc w:val="center"/>
+        </w:trPr>
+        <w:tc>
+          <w:tcPr>
+            <w:tcW w:w="3116" w:type="dxa"/>
+          </w:tcPr>
+          <w:p>
+            <w:pPr>
+              <w:rPr>
+                <w:sz w:val="20"/>
+                <w:szCs w:val="20"/>
+              </w:rPr>
+            </w:pPr>
+            <m:oMathPara>
+              <m:oMath>
+                <m:sSub>
+                  <m:sSubPr>
+                    <m:ctrlPr>
+                      <w:rPr>
+                        <w:rFonts w:ascii="Cambria Math" w:hAnsi="Cambria Math"/>
+                        <w:i/>
+                        <w:sz w:val="20"/>
+                        <w:szCs w:val="20"/>
+                      </w:rPr>
+                    </m:ctrlPr>
+                  </m:sSubPr>
+                  <m:e>
+                    <m:r>
+                      <w:rPr>
+                        <w:rFonts w:ascii="Cambria Math" w:hAnsi="Cambria Math"/>
+                        <w:sz w:val="20"/>
+                        <w:szCs w:val="20"/>
+                      </w:rPr>
+                      <m:t>D</m:t>
+                    </m:r>
+                  </m:e>
+                  <m:sub>
+                    <m:r>
+                      <w:rPr>
+                        <w:rFonts w:ascii="Cambria Math" w:hAnsi="Cambria Math"/>
+                        <w:sz w:val="20"/>
+                        <w:szCs w:val="20"/>
+                      </w:rPr>
+                      <m:t>Rayleigh</m:t>
+                    </m:r>
+                  </m:sub>
+                </m:sSub>
+                <m:r>
+                  <w:rPr>
+                    <w:rFonts w:ascii="Cambria Math" w:hAnsi="Cambria Math"/>
+                    <w:sz w:val="20"/>
+                    <w:szCs w:val="20"/>
+                  </w:rPr>
+                  <m:t>=-</m:t>
+                </m:r>
+                <m:f>
+                  <m:fPr>
+                    <m:ctrlPr>
+                      <w:rPr>
+                        <w:rFonts w:ascii="Cambria Math" w:hAnsi="Cambria Math"/>
+                        <w:i/>
+                        <w:sz w:val="20"/>
+                        <w:szCs w:val="20"/>
+                      </w:rPr>
+                    </m:ctrlPr>
+                  </m:fPr>
+                  <m:num>
+                    <m:r>
+                      <w:rPr>
+                        <w:rFonts w:ascii="Cambria Math" w:hAnsi="Cambria Math"/>
+                        <w:sz w:val="20"/>
+                        <w:szCs w:val="20"/>
+                      </w:rPr>
+                      <m:t>1</m:t>
+                    </m:r>
+                  </m:num>
+                  <m:den>
+                    <m:r>
+                      <w:rPr>
+                        <w:rFonts w:ascii="Cambria Math" w:hAnsi="Cambria Math"/>
+                        <w:sz w:val="20"/>
+                        <w:szCs w:val="20"/>
+                      </w:rPr>
+                      <m:t>2</m:t>
+                    </m:r>
+                  </m:den>
+                </m:f>
+                <m:r>
+                  <w:rPr>
+                    <w:rFonts w:ascii="Cambria Math" w:hAnsi="Cambria Math"/>
+                    <w:sz w:val="20"/>
+                    <w:szCs w:val="20"/>
+                  </w:rPr>
+                  <m:t>ρ</m:t>
+                </m:r>
+                <m:sSub>
+                  <m:sSubPr>
+                    <m:ctrlPr>
+                      <w:rPr>
+                        <w:rFonts w:ascii="Cambria Math" w:hAnsi="Cambria Math"/>
+                        <w:i/>
+                        <w:sz w:val="20"/>
+                        <w:szCs w:val="20"/>
+                      </w:rPr>
+                    </m:ctrlPr>
+                  </m:sSubPr>
+                  <m:e>
+                    <m:r>
+                      <w:rPr>
+                        <w:rFonts w:ascii="Cambria Math" w:hAnsi="Cambria Math"/>
+                        <w:sz w:val="20"/>
+                        <w:szCs w:val="20"/>
+                      </w:rPr>
+                      <m:t>C</m:t>
+                    </m:r>
+                  </m:e>
+                  <m:sub>
+                    <m:r>
+                      <w:rPr>
+                        <w:rFonts w:ascii="Cambria Math" w:hAnsi="Cambria Math"/>
+                        <w:sz w:val="20"/>
+                        <w:szCs w:val="20"/>
+                      </w:rPr>
+                      <m:t>d</m:t>
+                    </m:r>
+                  </m:sub>
+                </m:sSub>
+                <m:r>
+                  <w:rPr>
+                    <w:rFonts w:ascii="Cambria Math" w:hAnsi="Cambria Math"/>
+                    <w:sz w:val="20"/>
+                    <w:szCs w:val="20"/>
+                  </w:rPr>
+                  <m:t>A</m:t>
+                </m:r>
+                <m:sSup>
+                  <m:sSupPr>
+                    <m:ctrlPr>
+                      <w:rPr>
+                        <w:rFonts w:ascii="Cambria Math" w:hAnsi="Cambria Math"/>
+                        <w:i/>
+                        <w:sz w:val="20"/>
+                        <w:szCs w:val="20"/>
+                      </w:rPr>
+                    </m:ctrlPr>
+                  </m:sSupPr>
+                  <m:e>
+                    <m:r>
+                      <w:rPr>
+                        <w:rFonts w:ascii="Cambria Math" w:hAnsi="Cambria Math"/>
+                        <w:sz w:val="20"/>
+                        <w:szCs w:val="20"/>
+                      </w:rPr>
+                      <m:t>V</m:t>
+                    </m:r>
+                  </m:e>
+                  <m:sup>
+                    <m:r>
+                      <w:rPr>
+                        <w:rFonts w:ascii="Cambria Math" w:hAnsi="Cambria Math"/>
+                        <w:sz w:val="20"/>
+                        <w:szCs w:val="20"/>
+                      </w:rPr>
+                      <m:t>2</m:t>
+                    </m:r>
+                  </m:sup>
+                </m:sSup>
+              </m:oMath>
+            </m:oMathPara>
+          </w:p>
+        </w:tc>
+        <w:tc>
+          <w:tcPr>
+            <w:tcW w:w="3117" w:type="dxa"/>
+          </w:tcPr>
+          <w:p>
+            <w:pPr>
+              <w:rPr>
+                <w:sz w:val="20"/>
+                <w:szCs w:val="20"/>
+              </w:rPr>
+            </w:pPr>
+            <m:oMathPara>
+              <m:oMath>
+                <m:sSub>
+                  <m:sSubPr>
+                    <m:ctrlPr>
+                      <w:rPr>
+                        <w:rFonts w:ascii="Cambria Math" w:hAnsi="Cambria Math"/>
+                        <w:i/>
+                        <w:sz w:val="20"/>
+                        <w:szCs w:val="20"/>
+                      </w:rPr>
+                    </m:ctrlPr>
+                  </m:sSubPr>
+                  <m:e>
+                    <m:r>
+                      <w:rPr>
+                        <w:rFonts w:ascii="Cambria Math" w:hAnsi="Cambria Math"/>
+                        <w:sz w:val="20"/>
+                        <w:szCs w:val="20"/>
+                      </w:rPr>
+                      <m:t>D</m:t>
+                    </m:r>
+                  </m:e>
+                  <m:sub>
+                    <m:r>
+                      <w:rPr>
+                        <w:rFonts w:ascii="Cambria Math" w:hAnsi="Cambria Math"/>
+                        <w:sz w:val="20"/>
+                        <w:szCs w:val="20"/>
+                      </w:rPr>
+                      <m:t>Rayleigh</m:t>
+                    </m:r>
+                  </m:sub>
+                </m:sSub>
+                <m:r>
+                  <w:rPr>
+                    <w:rFonts w:ascii="Cambria Math" w:hAnsi="Cambria Math"/>
+                    <w:sz w:val="20"/>
+                    <w:szCs w:val="20"/>
+                  </w:rPr>
+                  <m:t>=-</m:t>
+                </m:r>
+                <m:f>
+                  <m:fPr>
+                    <m:ctrlPr>
+                      <w:rPr>
+                        <w:rFonts w:ascii="Cambria Math" w:hAnsi="Cambria Math"/>
+                        <w:i/>
+                        <w:sz w:val="20"/>
+                        <w:szCs w:val="20"/>
+                      </w:rPr>
+                    </m:ctrlPr>
+                  </m:fPr>
+                  <m:num>
+                    <m:r>
+                      <w:rPr>
+                        <w:rFonts w:ascii="Cambria Math" w:hAnsi="Cambria Math"/>
+                        <w:sz w:val="20"/>
+                        <w:szCs w:val="20"/>
+                      </w:rPr>
+                      <m:t>1</m:t>
+                    </m:r>
+                  </m:num>
+                  <m:den>
+                    <m:r>
+                      <w:rPr>
+                        <w:rFonts w:ascii="Cambria Math" w:hAnsi="Cambria Math"/>
+                        <w:sz w:val="20"/>
+                        <w:szCs w:val="20"/>
+                      </w:rPr>
+                      <m:t>2</m:t>
+                    </m:r>
+                  </m:den>
+                </m:f>
+                <m:r>
+                  <w:rPr>
+                    <w:rFonts w:ascii="Cambria Math" w:hAnsi="Cambria Math"/>
+                    <w:sz w:val="20"/>
+                    <w:szCs w:val="20"/>
+                  </w:rPr>
+                  <m:t>ρ</m:t>
+                </m:r>
+                <m:sSub>
+                  <m:sSubPr>
+                    <m:ctrlPr>
+                      <w:rPr>
+                        <w:rFonts w:ascii="Cambria Math" w:hAnsi="Cambria Math"/>
+                        <w:i/>
+                        <w:sz w:val="20"/>
+                        <w:szCs w:val="20"/>
+                      </w:rPr>
+                    </m:ctrlPr>
+                  </m:sSubPr>
+                  <m:e>
+                    <m:r>
+                      <w:rPr>
+                        <w:rFonts w:ascii="Cambria Math" w:hAnsi="Cambria Math"/>
+                        <w:sz w:val="20"/>
+                        <w:szCs w:val="20"/>
+                      </w:rPr>
+                      <m:t>C</m:t>
+                    </m:r>
+                  </m:e>
+                  <m:sub>
+                    <m:r>
+                      <w:rPr>
+                        <w:rFonts w:ascii="Cambria Math" w:hAnsi="Cambria Math"/>
+                        <w:sz w:val="20"/>
+                        <w:szCs w:val="20"/>
+                      </w:rPr>
+                      <m:t>d</m:t>
+                    </m:r>
+                  </m:sub>
+                </m:sSub>
+                <m:r>
+                  <w:rPr>
+                    <w:rFonts w:ascii="Cambria Math" w:hAnsi="Cambria Math"/>
+                    <w:sz w:val="20"/>
+                    <w:szCs w:val="20"/>
+                  </w:rPr>
+                  <m:t>A</m:t>
+                </m:r>
+                <m:sSub>
+                  <m:sSubPr>
+                    <m:ctrlPr>
+                      <w:rPr>
+                        <w:rFonts w:ascii="Cambria Math" w:hAnsi="Cambria Math"/>
+                        <w:i/>
+                        <w:sz w:val="20"/>
+                        <w:szCs w:val="20"/>
+                      </w:rPr>
+                    </m:ctrlPr>
+                  </m:sSubPr>
+                  <m:e>
+                    <m:r>
+                      <w:rPr>
+                        <w:rFonts w:ascii="Cambria Math" w:hAnsi="Cambria Math"/>
+                        <w:sz w:val="20"/>
+                        <w:szCs w:val="20"/>
+                      </w:rPr>
+                      <m:t>V</m:t>
+                    </m:r>
+                  </m:e>
+                  <m:sub>
+                    <m:r>
+                      <w:rPr>
+                        <w:rFonts w:ascii="Cambria Math" w:hAnsi="Cambria Math"/>
+                        <w:sz w:val="20"/>
+                        <w:szCs w:val="20"/>
+                      </w:rPr>
+                      <m:t>x</m:t>
+                    </m:r>
+                  </m:sub>
+                </m:sSub>
+                <m:rad>
+                  <m:radPr>
+                    <m:degHide m:val="1"/>
+                    <m:ctrlPr>
+                      <w:rPr>
+                        <w:rFonts w:ascii="Cambria Math" w:hAnsi="Cambria Math"/>
+                        <w:i/>
+                        <w:sz w:val="20"/>
+                        <w:szCs w:val="20"/>
+                      </w:rPr>
+                    </m:ctrlPr>
+                  </m:radPr>
+                  <m:deg/>
+                  <m:e>
+                    <m:sSubSup>
+                      <m:sSubSupPr>
+                        <m:ctrlPr>
+                          <w:rPr>
+                            <w:rFonts w:ascii="Cambria Math" w:hAnsi="Cambria Math"/>
+                            <w:i/>
+                            <w:sz w:val="20"/>
+                            <w:szCs w:val="20"/>
+                          </w:rPr>
+                        </m:ctrlPr>
+                      </m:sSubSupPr>
+                      <m:e>
+                        <m:r>
+                          <w:rPr>
+                            <w:rFonts w:ascii="Cambria Math" w:hAnsi="Cambria Math"/>
+                            <w:sz w:val="20"/>
+                            <w:szCs w:val="20"/>
+                          </w:rPr>
+                          <m:t>V</m:t>
+                        </m:r>
+                      </m:e>
+                      <m:sub>
+                        <m:r>
+                          <w:rPr>
+                            <w:rFonts w:ascii="Cambria Math" w:hAnsi="Cambria Math"/>
+                            <w:sz w:val="20"/>
+                            <w:szCs w:val="20"/>
+                          </w:rPr>
+                          <m:t>x</m:t>
+                        </m:r>
+                      </m:sub>
+                      <m:sup>
+                        <m:r>
+                          <w:rPr>
+                            <w:rFonts w:ascii="Cambria Math" w:hAnsi="Cambria Math"/>
+                            <w:sz w:val="20"/>
+                            <w:szCs w:val="20"/>
+                          </w:rPr>
+                          <m:t>2</m:t>
+                        </m:r>
+                      </m:sup>
+                    </m:sSubSup>
+                    <m:r>
+                      <w:rPr>
+                        <w:rFonts w:ascii="Cambria Math" w:hAnsi="Cambria Math"/>
+                        <w:sz w:val="20"/>
+                        <w:szCs w:val="20"/>
+                      </w:rPr>
+                      <m:t>+</m:t>
+                    </m:r>
+                    <m:sSubSup>
+                      <m:sSubSupPr>
+                        <m:ctrlPr>
+                          <w:rPr>
+                            <w:rFonts w:ascii="Cambria Math" w:hAnsi="Cambria Math"/>
+                            <w:i/>
+                            <w:sz w:val="20"/>
+                            <w:szCs w:val="20"/>
+                          </w:rPr>
+                        </m:ctrlPr>
+                      </m:sSubSupPr>
+                      <m:e>
+                        <m:r>
+                          <w:rPr>
+                            <w:rFonts w:ascii="Cambria Math" w:hAnsi="Cambria Math"/>
+                            <w:sz w:val="20"/>
+                            <w:szCs w:val="20"/>
+                          </w:rPr>
+                          <m:t>V</m:t>
+                        </m:r>
+                      </m:e>
+                      <m:sub>
+                        <m:r>
+                          <w:rPr>
+                            <w:rFonts w:ascii="Cambria Math" w:hAnsi="Cambria Math"/>
+                            <w:sz w:val="20"/>
+                            <w:szCs w:val="20"/>
+                          </w:rPr>
+                          <m:t>y</m:t>
+                        </m:r>
+                      </m:sub>
+                      <m:sup>
+                        <m:r>
+                          <w:rPr>
+                            <w:rFonts w:ascii="Cambria Math" w:hAnsi="Cambria Math"/>
+                            <w:sz w:val="20"/>
+                            <w:szCs w:val="20"/>
+                          </w:rPr>
+                          <m:t>2</m:t>
+                        </m:r>
+                      </m:sup>
+                    </m:sSubSup>
+                  </m:e>
+                </m:rad>
+              </m:oMath>
+            </m:oMathPara>
+          </w:p>
+        </w:tc>
+        <w:tc>
+          <w:tcPr>
+            <w:tcW w:w="3117" w:type="dxa"/>
+          </w:tcPr>
+          <w:p>
+            <w:pPr>
+              <w:rPr>
+                <w:sz w:val="20"/>
+                <w:szCs w:val="20"/>
+              </w:rPr>
+            </w:pPr>
+            <m:oMathPara>
+              <m:oMath>
+                <m:sSub>
+                  <m:sSubPr>
+                    <m:ctrlPr>
+                      <w:rPr>
+                        <w:rFonts w:ascii="Cambria Math" w:hAnsi="Cambria Math"/>
+                        <w:i/>
+                        <w:sz w:val="20"/>
+                        <w:szCs w:val="20"/>
+                      </w:rPr>
+                    </m:ctrlPr>
+                  </m:sSubPr>
+                  <m:e>
+                    <m:r>
+                      <w:rPr>
+                        <w:rFonts w:ascii="Cambria Math" w:hAnsi="Cambria Math"/>
+                        <w:sz w:val="20"/>
+                        <w:szCs w:val="20"/>
+                      </w:rPr>
+                      <m:t>D</m:t>
+                    </m:r>
+                  </m:e>
+                  <m:sub>
+                    <m:r>
+                      <w:rPr>
+                        <w:rFonts w:ascii="Cambria Math" w:hAnsi="Cambria Math"/>
+                        <w:sz w:val="20"/>
+                        <w:szCs w:val="20"/>
+                      </w:rPr>
+                      <m:t>Rayleigh</m:t>
+                    </m:r>
+                  </m:sub>
+                </m:sSub>
+                <m:r>
+                  <w:rPr>
+                    <w:rFonts w:ascii="Cambria Math" w:hAnsi="Cambria Math"/>
+                    <w:sz w:val="20"/>
+                    <w:szCs w:val="20"/>
+                  </w:rPr>
+                  <m:t>=-</m:t>
+                </m:r>
+                <m:f>
+                  <m:fPr>
+                    <m:ctrlPr>
+                      <w:rPr>
+                        <w:rFonts w:ascii="Cambria Math" w:hAnsi="Cambria Math"/>
+                        <w:i/>
+                        <w:sz w:val="20"/>
+                        <w:szCs w:val="20"/>
+                      </w:rPr>
+                    </m:ctrlPr>
+                  </m:fPr>
+                  <m:num>
+                    <m:r>
+                      <w:rPr>
+                        <w:rFonts w:ascii="Cambria Math" w:hAnsi="Cambria Math"/>
+                        <w:sz w:val="20"/>
+                        <w:szCs w:val="20"/>
+                      </w:rPr>
+                      <m:t>1</m:t>
+                    </m:r>
+                  </m:num>
+                  <m:den>
+                    <m:r>
+                      <w:rPr>
+                        <w:rFonts w:ascii="Cambria Math" w:hAnsi="Cambria Math"/>
+                        <w:sz w:val="20"/>
+                        <w:szCs w:val="20"/>
+                      </w:rPr>
+                      <m:t>2</m:t>
+                    </m:r>
+                  </m:den>
+                </m:f>
+                <m:r>
+                  <w:rPr>
+                    <w:rFonts w:ascii="Cambria Math" w:hAnsi="Cambria Math"/>
+                    <w:sz w:val="20"/>
+                    <w:szCs w:val="20"/>
+                  </w:rPr>
+                  <m:t>ρ</m:t>
+                </m:r>
+                <m:sSub>
+                  <m:sSubPr>
+                    <m:ctrlPr>
+                      <w:rPr>
+                        <w:rFonts w:ascii="Cambria Math" w:hAnsi="Cambria Math"/>
+                        <w:i/>
+                        <w:sz w:val="20"/>
+                        <w:szCs w:val="20"/>
+                      </w:rPr>
+                    </m:ctrlPr>
+                  </m:sSubPr>
+                  <m:e>
+                    <m:r>
+                      <w:rPr>
+                        <w:rFonts w:ascii="Cambria Math" w:hAnsi="Cambria Math"/>
+                        <w:sz w:val="20"/>
+                        <w:szCs w:val="20"/>
+                      </w:rPr>
+                      <m:t>C</m:t>
+                    </m:r>
+                  </m:e>
+                  <m:sub>
+                    <m:r>
+                      <w:rPr>
+                        <w:rFonts w:ascii="Cambria Math" w:hAnsi="Cambria Math"/>
+                        <w:sz w:val="20"/>
+                        <w:szCs w:val="20"/>
+                      </w:rPr>
+                      <m:t>d</m:t>
+                    </m:r>
+                  </m:sub>
+                </m:sSub>
+                <m:r>
+                  <w:rPr>
+                    <w:rFonts w:ascii="Cambria Math" w:hAnsi="Cambria Math"/>
+                    <w:sz w:val="20"/>
+                    <w:szCs w:val="20"/>
+                  </w:rPr>
+                  <m:t>A</m:t>
+                </m:r>
+                <m:sSup>
+                  <m:sSupPr>
+                    <m:ctrlPr>
+                      <w:rPr>
+                        <w:rFonts w:ascii="Cambria Math" w:hAnsi="Cambria Math"/>
+                        <w:i/>
+                        <w:sz w:val="20"/>
+                        <w:szCs w:val="20"/>
+                      </w:rPr>
+                    </m:ctrlPr>
+                  </m:sSupPr>
+                  <m:e>
+                    <m:r>
+                      <w:rPr>
+                        <w:rFonts w:ascii="Cambria Math" w:hAnsi="Cambria Math"/>
+                        <w:sz w:val="20"/>
+                        <w:szCs w:val="20"/>
+                      </w:rPr>
+                      <m:t>V</m:t>
+                    </m:r>
+                  </m:e>
+                  <m:sup>
+                    <m:r>
+                      <w:rPr>
+                        <w:rFonts w:ascii="Cambria Math" w:hAnsi="Cambria Math"/>
+                        <w:sz w:val="20"/>
+                        <w:szCs w:val="20"/>
+                      </w:rPr>
+                      <m:t>2</m:t>
+                    </m:r>
+                  </m:sup>
+                </m:sSup>
+              </m:oMath>
+            </m:oMathPara>
+          </w:p>
+        </w:tc>
+      </w:tr>
+    </w:tbl>
+    <w:p>
+      <w:pPr>
+        <w:rPr>
+          <w:rFonts w:eastAsiaTheme="minorEastAsia"/>
+        </w:rPr>
+      </w:pPr>
     </w:p>
     <w:p/>
     <w:p/>
-    <w:p/>
+    <w:p>
+      <w:r>
+        <w:t>With linear air resistance you will get projectiles which will slow down exponentially, so you will have to solve the differential equation with resistance</w:t>
+      </w:r>
+    </w:p>
     <w:p/>
     <w:p/>
     <w:p/>
@@ -30031,7 +30865,6 @@
         <w:rPr>
           <w:rFonts w:ascii="Calibri" w:eastAsia="Calibri" w:hAnsi="Calibri" w:cs="Times New Roman"/>
         </w:rPr>
-        <w:lastRenderedPageBreak/>
         <w:br/>
       </w:r>
       <m:oMathPara>

</xml_diff>

<commit_message>
Updated demo 04 - now calculates exit velocity w.r.t barrel length or initial pressure. Began updating README, but latex codecogs is currently 503 unavailable.
</commit_message>
<xml_diff>
--- a/documentation/Equations.docx
+++ b/documentation/Equations.docx
@@ -32183,6 +32183,302 @@
       <w:tblPr>
         <w:tblStyle w:val="TableGrid"/>
         <w:tblW w:w="0" w:type="auto"/>
+        <w:tblLayout w:type="fixed"/>
+        <w:tblCellMar>
+          <w:left w:w="0" w:type="dxa"/>
+          <w:right w:w="0" w:type="dxa"/>
+        </w:tblCellMar>
+        <w:tblLook w:val="04A0" w:firstRow="1" w:lastRow="0" w:firstColumn="1" w:lastColumn="0" w:noHBand="0" w:noVBand="1"/>
+      </w:tblPr>
+      <w:tblGrid>
+        <w:gridCol w:w="4675"/>
+        <w:gridCol w:w="4675"/>
+      </w:tblGrid>
+      <w:tr>
+        <w:tc>
+          <w:tcPr>
+            <w:tcW w:w="4675" w:type="dxa"/>
+          </w:tcPr>
+          <w:p>
+            <w:pPr>
+              <w:rPr>
+                <w:rFonts w:eastAsiaTheme="minorEastAsia"/>
+                <w:color w:val="FF0000"/>
+              </w:rPr>
+            </w:pPr>
+            <w:r>
+              <w:rPr>
+                <w:noProof/>
+              </w:rPr>
+              <w:drawing>
+                <wp:inline distT="0" distB="0" distL="0" distR="0" wp14:anchorId="6699A9FE" wp14:editId="1A3C925A">
+                  <wp:extent cx="2962275" cy="1817370"/>
+                  <wp:effectExtent l="0" t="0" r="9525" b="0"/>
+                  <wp:docPr id="2" name="Picture 2"/>
+                  <wp:cNvGraphicFramePr>
+                    <a:graphicFrameLocks xmlns:a="http://schemas.openxmlformats.org/drawingml/2006/main" noChangeAspect="1"/>
+                  </wp:cNvGraphicFramePr>
+                  <a:graphic xmlns:a="http://schemas.openxmlformats.org/drawingml/2006/main">
+                    <a:graphicData uri="http://schemas.openxmlformats.org/drawingml/2006/picture">
+                      <pic:pic xmlns:pic="http://schemas.openxmlformats.org/drawingml/2006/picture">
+                        <pic:nvPicPr>
+                          <pic:cNvPr id="0" name="Picture 1"/>
+                          <pic:cNvPicPr>
+                            <a:picLocks noChangeAspect="1" noChangeArrowheads="1"/>
+                          </pic:cNvPicPr>
+                        </pic:nvPicPr>
+                        <pic:blipFill>
+                          <a:blip r:embed="rId5">
+                            <a:extLst>
+                              <a:ext uri="{28A0092B-C50C-407E-A947-70E740481C1C}">
+                                <a14:useLocalDpi xmlns:a14="http://schemas.microsoft.com/office/drawing/2010/main" val="0"/>
+                              </a:ext>
+                            </a:extLst>
+                          </a:blip>
+                          <a:srcRect/>
+                          <a:stretch>
+                            <a:fillRect/>
+                          </a:stretch>
+                        </pic:blipFill>
+                        <pic:spPr bwMode="auto">
+                          <a:xfrm>
+                            <a:off x="0" y="0"/>
+                            <a:ext cx="2962275" cy="1817370"/>
+                          </a:xfrm>
+                          <a:prstGeom prst="rect">
+                            <a:avLst/>
+                          </a:prstGeom>
+                          <a:noFill/>
+                          <a:ln>
+                            <a:noFill/>
+                          </a:ln>
+                        </pic:spPr>
+                      </pic:pic>
+                    </a:graphicData>
+                  </a:graphic>
+                </wp:inline>
+              </w:drawing>
+            </w:r>
+          </w:p>
+        </w:tc>
+        <w:tc>
+          <w:tcPr>
+            <w:tcW w:w="4675" w:type="dxa"/>
+          </w:tcPr>
+          <w:p>
+            <w:pPr>
+              <w:rPr>
+                <w:rFonts w:eastAsiaTheme="minorEastAsia"/>
+                <w:color w:val="FF0000"/>
+              </w:rPr>
+            </w:pPr>
+            <w:r>
+              <w:rPr>
+                <w:noProof/>
+              </w:rPr>
+              <w:drawing>
+                <wp:inline distT="0" distB="0" distL="0" distR="0" wp14:anchorId="52915DCC" wp14:editId="13398AE9">
+                  <wp:extent cx="2962275" cy="1057910"/>
+                  <wp:effectExtent l="0" t="0" r="9525" b="8890"/>
+                  <wp:docPr id="3" name="Picture 3"/>
+                  <wp:cNvGraphicFramePr>
+                    <a:graphicFrameLocks xmlns:a="http://schemas.openxmlformats.org/drawingml/2006/main" noChangeAspect="1"/>
+                  </wp:cNvGraphicFramePr>
+                  <a:graphic xmlns:a="http://schemas.openxmlformats.org/drawingml/2006/main">
+                    <a:graphicData uri="http://schemas.openxmlformats.org/drawingml/2006/picture">
+                      <pic:pic xmlns:pic="http://schemas.openxmlformats.org/drawingml/2006/picture">
+                        <pic:nvPicPr>
+                          <pic:cNvPr id="0" name="Picture 3"/>
+                          <pic:cNvPicPr>
+                            <a:picLocks noChangeAspect="1" noChangeArrowheads="1"/>
+                          </pic:cNvPicPr>
+                        </pic:nvPicPr>
+                        <pic:blipFill>
+                          <a:blip r:embed="rId6">
+                            <a:extLst>
+                              <a:ext uri="{28A0092B-C50C-407E-A947-70E740481C1C}">
+                                <a14:useLocalDpi xmlns:a14="http://schemas.microsoft.com/office/drawing/2010/main" val="0"/>
+                              </a:ext>
+                            </a:extLst>
+                          </a:blip>
+                          <a:srcRect/>
+                          <a:stretch>
+                            <a:fillRect/>
+                          </a:stretch>
+                        </pic:blipFill>
+                        <pic:spPr bwMode="auto">
+                          <a:xfrm>
+                            <a:off x="0" y="0"/>
+                            <a:ext cx="2962275" cy="1057910"/>
+                          </a:xfrm>
+                          <a:prstGeom prst="rect">
+                            <a:avLst/>
+                          </a:prstGeom>
+                          <a:noFill/>
+                          <a:ln>
+                            <a:noFill/>
+                          </a:ln>
+                        </pic:spPr>
+                      </pic:pic>
+                    </a:graphicData>
+                  </a:graphic>
+                </wp:inline>
+              </w:drawing>
+            </w:r>
+          </w:p>
+        </w:tc>
+      </w:tr>
+      <w:tr>
+        <w:tc>
+          <w:tcPr>
+            <w:tcW w:w="4675" w:type="dxa"/>
+          </w:tcPr>
+          <w:p>
+            <w:pPr>
+              <w:rPr>
+                <w:rFonts w:eastAsiaTheme="minorEastAsia"/>
+                <w:color w:val="FF0000"/>
+              </w:rPr>
+            </w:pPr>
+            <m:oMathPara>
+              <m:oMath>
+                <m:r>
+                  <w:rPr>
+                    <w:rFonts w:ascii="Cambria Math" w:eastAsiaTheme="minorEastAsia" w:hAnsi="Cambria Math"/>
+                    <w:color w:val="FF0000"/>
+                  </w:rPr>
+                  <m:t>Q=</m:t>
+                </m:r>
+                <m:f>
+                  <m:fPr>
+                    <m:ctrlPr>
+                      <w:rPr>
+                        <w:rFonts w:ascii="Cambria Math" w:eastAsiaTheme="minorEastAsia" w:hAnsi="Cambria Math"/>
+                        <w:i/>
+                        <w:color w:val="FF0000"/>
+                      </w:rPr>
+                    </m:ctrlPr>
+                  </m:fPr>
+                  <m:num>
+                    <m:r>
+                      <w:rPr>
+                        <w:rFonts w:ascii="Cambria Math" w:eastAsiaTheme="minorEastAsia" w:hAnsi="Cambria Math"/>
+                        <w:color w:val="FF0000"/>
+                      </w:rPr>
+                      <m:t>V</m:t>
+                    </m:r>
+                  </m:num>
+                  <m:den>
+                    <m:r>
+                      <w:rPr>
+                        <w:rFonts w:ascii="Cambria Math" w:eastAsiaTheme="minorEastAsia" w:hAnsi="Cambria Math"/>
+                        <w:color w:val="FF0000"/>
+                      </w:rPr>
+                      <m:t>t</m:t>
+                    </m:r>
+                  </m:den>
+                </m:f>
+                <m:r>
+                  <w:rPr>
+                    <w:rFonts w:ascii="Cambria Math" w:eastAsiaTheme="minorEastAsia" w:hAnsi="Cambria Math"/>
+                    <w:color w:val="FF0000"/>
+                  </w:rPr>
+                  <m:t>=A</m:t>
+                </m:r>
+                <m:f>
+                  <m:fPr>
+                    <m:ctrlPr>
+                      <w:rPr>
+                        <w:rFonts w:ascii="Cambria Math" w:eastAsiaTheme="minorEastAsia" w:hAnsi="Cambria Math"/>
+                        <w:i/>
+                        <w:color w:val="FF0000"/>
+                      </w:rPr>
+                    </m:ctrlPr>
+                  </m:fPr>
+                  <m:num>
+                    <m:r>
+                      <w:rPr>
+                        <w:rFonts w:ascii="Cambria Math" w:eastAsiaTheme="minorEastAsia" w:hAnsi="Cambria Math"/>
+                        <w:color w:val="FF0000"/>
+                      </w:rPr>
+                      <m:t>d</m:t>
+                    </m:r>
+                  </m:num>
+                  <m:den>
+                    <m:r>
+                      <w:rPr>
+                        <w:rFonts w:ascii="Cambria Math" w:eastAsiaTheme="minorEastAsia" w:hAnsi="Cambria Math"/>
+                        <w:color w:val="FF0000"/>
+                      </w:rPr>
+                      <m:t>t</m:t>
+                    </m:r>
+                  </m:den>
+                </m:f>
+                <m:r>
+                  <w:rPr>
+                    <w:rFonts w:ascii="Cambria Math" w:eastAsiaTheme="minorEastAsia" w:hAnsi="Cambria Math"/>
+                    <w:color w:val="FF0000"/>
+                  </w:rPr>
+                  <m:t>=Av</m:t>
+                </m:r>
+              </m:oMath>
+            </m:oMathPara>
+          </w:p>
+        </w:tc>
+        <w:tc>
+          <w:tcPr>
+            <w:tcW w:w="4675" w:type="dxa"/>
+          </w:tcPr>
+          <w:p>
+            <w:pPr>
+              <w:rPr>
+                <w:rFonts w:eastAsiaTheme="minorEastAsia"/>
+                <w:color w:val="FF0000"/>
+              </w:rPr>
+            </w:pPr>
+            <m:oMathPara>
+              <m:oMath>
+                <m:r>
+                  <w:rPr>
+                    <w:rFonts w:ascii="Cambria Math" w:eastAsiaTheme="minorEastAsia" w:hAnsi="Cambria Math"/>
+                    <w:color w:val="FF0000"/>
+                  </w:rPr>
+                  <m:t>Q1=Q2</m:t>
+                </m:r>
+              </m:oMath>
+            </m:oMathPara>
+          </w:p>
+        </w:tc>
+      </w:tr>
+    </w:tbl>
+    <w:p>
+      <w:pPr>
+        <w:rPr>
+          <w:rFonts w:eastAsiaTheme="minorEastAsia"/>
+          <w:color w:val="FF0000"/>
+        </w:rPr>
+      </w:pPr>
+    </w:p>
+    <w:p>
+      <w:pPr>
+        <w:rPr>
+          <w:rFonts w:eastAsiaTheme="minorEastAsia"/>
+          <w:color w:val="FF0000"/>
+        </w:rPr>
+      </w:pPr>
+    </w:p>
+    <w:p>
+      <w:pPr>
+        <w:rPr>
+          <w:rFonts w:eastAsiaTheme="minorEastAsia"/>
+          <w:color w:val="FF0000"/>
+        </w:rPr>
+      </w:pPr>
+    </w:p>
+    <w:tbl>
+      <w:tblPr>
+        <w:tblStyle w:val="TableGrid"/>
+        <w:tblW w:w="0" w:type="auto"/>
         <w:tblBorders>
           <w:left w:val="none" w:sz="0" w:space="0" w:color="auto"/>
           <w:right w:val="none" w:sz="0" w:space="0" w:color="auto"/>
@@ -35928,7 +36224,6 @@
               <w:rFonts w:ascii="Cambria Math" w:eastAsiaTheme="minorEastAsia" w:hAnsi="Cambria Math"/>
               <w:color w:val="FF0000"/>
             </w:rPr>
-            <w:lastRenderedPageBreak/>
             <m:t>F=ma=m</m:t>
           </m:r>
           <m:f>
@@ -36575,7 +36870,7 @@
           <w:color w:val="FF0000"/>
         </w:rPr>
       </w:pPr>
-      <w:hyperlink r:id="rId5" w:history="1">
+      <w:hyperlink r:id="rId7" w:history="1">
         <w:r>
           <w:rPr>
             <w:rStyle w:val="Hyperlink"/>
@@ -36600,7 +36895,7 @@
           <w:color w:val="FF0000"/>
         </w:rPr>
       </w:pPr>
-      <w:hyperlink r:id="rId6" w:history="1">
+      <w:hyperlink r:id="rId8" w:history="1">
         <w:r>
           <w:rPr>
             <w:rStyle w:val="Hyperlink"/>
@@ -38150,6 +38445,12 @@
                       </w:rPr>
                       <m:t>P</m:t>
                     </m:r>
+                    <m:r>
+                      <w:rPr>
+                        <w:rFonts w:ascii="Cambria Math" w:eastAsiaTheme="minorEastAsia" w:hAnsi="Cambria Math"/>
+                      </w:rPr>
+                      <m:t>(0)</m:t>
+                    </m:r>
                     <m:sSub>
                       <m:sSubPr>
                         <m:ctrlPr>
@@ -38364,94 +38665,6 @@
         </w:tc>
       </w:tr>
     </w:tbl>
-    <w:p>
-      <w:pPr>
-        <w:rPr>
-          <w:rFonts w:eastAsiaTheme="minorEastAsia"/>
-          <w:color w:val="FF0000"/>
-        </w:rPr>
-      </w:pPr>
-    </w:p>
-    <w:p>
-      <w:pPr>
-        <w:rPr>
-          <w:rFonts w:eastAsiaTheme="minorEastAsia"/>
-          <w:color w:val="FF0000"/>
-        </w:rPr>
-      </w:pPr>
-    </w:p>
-    <w:p>
-      <w:pPr>
-        <w:rPr>
-          <w:rFonts w:eastAsiaTheme="minorEastAsia"/>
-          <w:color w:val="FF0000"/>
-        </w:rPr>
-      </w:pPr>
-    </w:p>
-    <w:p>
-      <w:pPr>
-        <w:rPr>
-          <w:rFonts w:eastAsiaTheme="minorEastAsia"/>
-          <w:color w:val="FF0000"/>
-        </w:rPr>
-      </w:pPr>
-    </w:p>
-    <w:p>
-      <w:pPr>
-        <w:rPr>
-          <w:rFonts w:eastAsiaTheme="minorEastAsia"/>
-          <w:color w:val="FF0000"/>
-        </w:rPr>
-      </w:pPr>
-    </w:p>
-    <w:p>
-      <w:pPr>
-        <w:rPr>
-          <w:rFonts w:eastAsiaTheme="minorEastAsia"/>
-          <w:color w:val="FF0000"/>
-        </w:rPr>
-      </w:pPr>
-    </w:p>
-    <w:p>
-      <w:pPr>
-        <w:rPr>
-          <w:rFonts w:eastAsiaTheme="minorEastAsia"/>
-          <w:color w:val="FF0000"/>
-        </w:rPr>
-      </w:pPr>
-    </w:p>
-    <w:p>
-      <w:pPr>
-        <w:rPr>
-          <w:rFonts w:eastAsiaTheme="minorEastAsia"/>
-          <w:color w:val="FF0000"/>
-        </w:rPr>
-      </w:pPr>
-    </w:p>
-    <w:p>
-      <w:pPr>
-        <w:rPr>
-          <w:rFonts w:eastAsiaTheme="minorEastAsia"/>
-          <w:color w:val="FF0000"/>
-        </w:rPr>
-      </w:pPr>
-    </w:p>
-    <w:p>
-      <w:pPr>
-        <w:rPr>
-          <w:rFonts w:eastAsiaTheme="minorEastAsia"/>
-          <w:color w:val="FF0000"/>
-        </w:rPr>
-      </w:pPr>
-    </w:p>
-    <w:p>
-      <w:pPr>
-        <w:rPr>
-          <w:rFonts w:eastAsiaTheme="minorEastAsia"/>
-          <w:color w:val="FF0000"/>
-        </w:rPr>
-      </w:pPr>
-    </w:p>
     <w:p>
       <w:pPr>
         <w:rPr>
@@ -40655,6 +40868,2058 @@
           </m:m>
         </m:oMath>
       </m:oMathPara>
+    </w:p>
+    <w:p>
+      <w:pPr>
+        <w:rPr>
+          <w:rFonts w:eastAsiaTheme="minorEastAsia"/>
+          <w:color w:val="FF0000"/>
+        </w:rPr>
+      </w:pPr>
+    </w:p>
+    <w:p>
+      <w:pPr>
+        <w:rPr>
+          <w:rFonts w:eastAsiaTheme="minorEastAsia"/>
+          <w:color w:val="FF0000"/>
+        </w:rPr>
+      </w:pPr>
+    </w:p>
+    <w:p>
+      <w:pPr>
+        <w:rPr>
+          <w:rFonts w:eastAsiaTheme="minorEastAsia"/>
+          <w:color w:val="FF0000"/>
+        </w:rPr>
+      </w:pPr>
+    </w:p>
+    <w:p>
+      <w:pPr>
+        <w:rPr>
+          <w:rFonts w:eastAsiaTheme="minorEastAsia"/>
+          <w:color w:val="FF0000"/>
+        </w:rPr>
+      </w:pPr>
+    </w:p>
+    <w:p>
+      <w:pPr>
+        <w:rPr>
+          <w:rFonts w:eastAsiaTheme="minorEastAsia"/>
+          <w:color w:val="FF0000"/>
+        </w:rPr>
+      </w:pPr>
+    </w:p>
+    <w:p>
+      <w:pPr>
+        <w:rPr>
+          <w:rFonts w:eastAsiaTheme="minorEastAsia"/>
+          <w:color w:val="FF0000"/>
+        </w:rPr>
+      </w:pPr>
+    </w:p>
+    <w:p>
+      <w:pPr>
+        <w:rPr>
+          <w:rFonts w:eastAsiaTheme="minorEastAsia"/>
+          <w:color w:val="FF0000"/>
+        </w:rPr>
+      </w:pPr>
+    </w:p>
+    <w:p>
+      <w:pPr>
+        <w:rPr>
+          <w:rFonts w:eastAsiaTheme="minorEastAsia"/>
+          <w:color w:val="FF0000"/>
+        </w:rPr>
+      </w:pPr>
+      <w:hyperlink r:id="rId9" w:history="1">
+        <w:r>
+          <w:rPr>
+            <w:rStyle w:val="Hyperlink"/>
+            <w:rFonts w:eastAsiaTheme="minorEastAsia"/>
+          </w:rPr>
+          <w:t>http://persweb.wabash.edu/facstaff/madsenm/publications/AJP_80_24_rohrbach_air_cannon.pdf</w:t>
+        </w:r>
+      </w:hyperlink>
+    </w:p>
+    <w:p>
+      <w:pPr>
+        <w:rPr>
+          <w:rFonts w:eastAsiaTheme="minorEastAsia"/>
+          <w:color w:val="FF0000"/>
+        </w:rPr>
+      </w:pPr>
+    </w:p>
+    <w:p>
+      <w:pPr>
+        <w:rPr>
+          <w:rFonts w:eastAsiaTheme="minorEastAsia"/>
+          <w:color w:val="FF0000"/>
+        </w:rPr>
+      </w:pPr>
+      <w:hyperlink r:id="rId10" w:history="1">
+        <w:r>
+          <w:rPr>
+            <w:rStyle w:val="Hyperlink"/>
+            <w:rFonts w:eastAsiaTheme="minorEastAsia"/>
+          </w:rPr>
+          <w:t>https://arxiv.org/pdf/1106.2803.pdf</w:t>
+        </w:r>
+      </w:hyperlink>
+    </w:p>
+    <w:p>
+      <w:pPr>
+        <w:rPr>
+          <w:rFonts w:eastAsiaTheme="minorEastAsia"/>
+          <w:color w:val="FF0000"/>
+        </w:rPr>
+      </w:pPr>
+    </w:p>
+    <w:p>
+      <w:pPr>
+        <w:rPr>
+          <w:rFonts w:eastAsiaTheme="minorEastAsia"/>
+          <w:color w:val="FF0000"/>
+        </w:rPr>
+      </w:pPr>
+      <w:hyperlink r:id="rId11" w:history="1">
+        <w:r>
+          <w:rPr>
+            <w:rStyle w:val="Hyperlink"/>
+            <w:rFonts w:eastAsiaTheme="minorEastAsia"/>
+          </w:rPr>
+          <w:t>https://physics.stackexchange.com/questions/518845/how-would-one-solve-this-system-of-differential-equations-for-muzzle-velocity-as</w:t>
+        </w:r>
+      </w:hyperlink>
+    </w:p>
+    <w:p>
+      <w:pPr>
+        <w:rPr>
+          <w:rFonts w:eastAsiaTheme="minorEastAsia"/>
+          <w:color w:val="FF0000"/>
+        </w:rPr>
+      </w:pPr>
+    </w:p>
+    <w:p>
+      <w:pPr>
+        <w:rPr>
+          <w:rFonts w:eastAsiaTheme="minorEastAsia"/>
+          <w:color w:val="FF0000"/>
+        </w:rPr>
+      </w:pPr>
+    </w:p>
+    <w:p>
+      <w:pPr>
+        <w:rPr>
+          <w:rFonts w:eastAsiaTheme="minorEastAsia"/>
+        </w:rPr>
+      </w:pPr>
+      <m:oMathPara>
+        <m:oMath>
+          <m:f>
+            <m:fPr>
+              <m:ctrlPr>
+                <w:rPr>
+                  <w:rFonts w:ascii="Cambria Math" w:hAnsi="Cambria Math"/>
+                  <w:i/>
+                </w:rPr>
+              </m:ctrlPr>
+            </m:fPr>
+            <m:num>
+              <m:r>
+                <w:rPr>
+                  <w:rFonts w:ascii="Cambria Math" w:hAnsi="Cambria Math"/>
+                </w:rPr>
+                <m:t>d</m:t>
+              </m:r>
+            </m:num>
+            <m:den>
+              <m:r>
+                <w:rPr>
+                  <w:rFonts w:ascii="Cambria Math" w:hAnsi="Cambria Math"/>
+                </w:rPr>
+                <m:t>dt</m:t>
+              </m:r>
+            </m:den>
+          </m:f>
+          <m:d>
+            <m:dPr>
+              <m:ctrlPr>
+                <w:rPr>
+                  <w:rFonts w:ascii="Cambria Math" w:hAnsi="Cambria Math"/>
+                  <w:i/>
+                </w:rPr>
+              </m:ctrlPr>
+            </m:dPr>
+            <m:e>
+              <m:m>
+                <m:mPr>
+                  <m:cGp m:val="8"/>
+                  <m:mcs>
+                    <m:mc>
+                      <m:mcPr>
+                        <m:count m:val="1"/>
+                        <m:mcJc m:val="left"/>
+                      </m:mcPr>
+                    </m:mc>
+                  </m:mcs>
+                  <m:ctrlPr>
+                    <w:rPr>
+                      <w:rFonts w:ascii="Cambria Math" w:hAnsi="Cambria Math"/>
+                      <w:i/>
+                    </w:rPr>
+                  </m:ctrlPr>
+                </m:mPr>
+                <m:mr>
+                  <m:e>
+                    <m:m>
+                      <m:mPr>
+                        <m:mcs>
+                          <m:mc>
+                            <m:mcPr>
+                              <m:count m:val="1"/>
+                              <m:mcJc m:val="center"/>
+                            </m:mcPr>
+                          </m:mc>
+                        </m:mcs>
+                        <m:ctrlPr>
+                          <w:rPr>
+                            <w:rFonts w:ascii="Cambria Math" w:hAnsi="Cambria Math"/>
+                            <w:i/>
+                          </w:rPr>
+                        </m:ctrlPr>
+                      </m:mPr>
+                      <m:mr>
+                        <m:e>
+                          <m:r>
+                            <w:rPr>
+                              <w:rFonts w:ascii="Cambria Math" w:hAnsi="Cambria Math"/>
+                            </w:rPr>
+                            <m:t>x</m:t>
+                          </m:r>
+                          <m:r>
+                            <w:rPr>
+                              <w:rFonts w:ascii="Cambria Math" w:hAnsi="Cambria Math"/>
+                            </w:rPr>
+                            <m:t>(t)</m:t>
+                          </m:r>
+                        </m:e>
+                      </m:mr>
+                      <m:mr>
+                        <m:e>
+                          <m:r>
+                            <w:rPr>
+                              <w:rFonts w:ascii="Cambria Math" w:hAnsi="Cambria Math"/>
+                            </w:rPr>
+                            <m:t>v(t)</m:t>
+                          </m:r>
+                        </m:e>
+                      </m:mr>
+                    </m:m>
+                  </m:e>
+                </m:mr>
+                <m:mr>
+                  <m:e>
+                    <m:m>
+                      <m:mPr>
+                        <m:mcs>
+                          <m:mc>
+                            <m:mcPr>
+                              <m:count m:val="1"/>
+                              <m:mcJc m:val="center"/>
+                            </m:mcPr>
+                          </m:mc>
+                        </m:mcs>
+                        <m:ctrlPr>
+                          <w:rPr>
+                            <w:rFonts w:ascii="Cambria Math" w:hAnsi="Cambria Math"/>
+                            <w:i/>
+                          </w:rPr>
+                        </m:ctrlPr>
+                      </m:mPr>
+                      <m:mr>
+                        <m:e>
+                          <m:sSub>
+                            <m:sSubPr>
+                              <m:ctrlPr>
+                                <w:rPr>
+                                  <w:rFonts w:ascii="Cambria Math" w:hAnsi="Cambria Math"/>
+                                  <w:i/>
+                                </w:rPr>
+                              </m:ctrlPr>
+                            </m:sSubPr>
+                            <m:e>
+                              <m:r>
+                                <w:rPr>
+                                  <w:rFonts w:ascii="Cambria Math" w:hAnsi="Cambria Math"/>
+                                </w:rPr>
+                                <m:t>N</m:t>
+                              </m:r>
+                            </m:e>
+                            <m:sub>
+                              <m:r>
+                                <w:rPr>
+                                  <w:rFonts w:ascii="Cambria Math" w:hAnsi="Cambria Math"/>
+                                </w:rPr>
+                                <m:t>t</m:t>
+                              </m:r>
+                            </m:sub>
+                          </m:sSub>
+                          <m:r>
+                            <w:rPr>
+                              <w:rFonts w:ascii="Cambria Math" w:hAnsi="Cambria Math"/>
+                            </w:rPr>
+                            <m:t>(t)</m:t>
+                          </m:r>
+                        </m:e>
+                      </m:mr>
+                      <m:mr>
+                        <m:e>
+                          <m:sSub>
+                            <m:sSubPr>
+                              <m:ctrlPr>
+                                <w:rPr>
+                                  <w:rFonts w:ascii="Cambria Math" w:hAnsi="Cambria Math"/>
+                                  <w:i/>
+                                </w:rPr>
+                              </m:ctrlPr>
+                            </m:sSubPr>
+                            <m:e>
+                              <m:r>
+                                <w:rPr>
+                                  <w:rFonts w:ascii="Cambria Math" w:hAnsi="Cambria Math"/>
+                                </w:rPr>
+                                <m:t>N</m:t>
+                              </m:r>
+                            </m:e>
+                            <m:sub>
+                              <m:r>
+                                <w:rPr>
+                                  <w:rFonts w:ascii="Cambria Math" w:hAnsi="Cambria Math"/>
+                                </w:rPr>
+                                <m:t>b</m:t>
+                              </m:r>
+                            </m:sub>
+                          </m:sSub>
+                          <m:r>
+                            <w:rPr>
+                              <w:rFonts w:ascii="Cambria Math" w:hAnsi="Cambria Math"/>
+                            </w:rPr>
+                            <m:t>(t)</m:t>
+                          </m:r>
+                        </m:e>
+                      </m:mr>
+                    </m:m>
+                  </m:e>
+                </m:mr>
+              </m:m>
+            </m:e>
+          </m:d>
+          <m:r>
+            <w:rPr>
+              <w:rFonts w:ascii="Cambria Math" w:hAnsi="Cambria Math"/>
+            </w:rPr>
+            <m:t>=</m:t>
+          </m:r>
+          <m:d>
+            <m:dPr>
+              <m:ctrlPr>
+                <w:rPr>
+                  <w:rFonts w:ascii="Cambria Math" w:hAnsi="Cambria Math"/>
+                  <w:i/>
+                </w:rPr>
+              </m:ctrlPr>
+            </m:dPr>
+            <m:e>
+              <m:m>
+                <m:mPr>
+                  <m:cGp m:val="8"/>
+                  <m:mcs>
+                    <m:mc>
+                      <m:mcPr>
+                        <m:count m:val="1"/>
+                        <m:mcJc m:val="left"/>
+                      </m:mcPr>
+                    </m:mc>
+                  </m:mcs>
+                  <m:ctrlPr>
+                    <w:rPr>
+                      <w:rFonts w:ascii="Cambria Math" w:hAnsi="Cambria Math"/>
+                      <w:i/>
+                    </w:rPr>
+                  </m:ctrlPr>
+                </m:mPr>
+                <m:mr>
+                  <m:e>
+                    <m:m>
+                      <m:mPr>
+                        <m:cGp m:val="8"/>
+                        <m:mcs>
+                          <m:mc>
+                            <m:mcPr>
+                              <m:count m:val="1"/>
+                              <m:mcJc m:val="left"/>
+                            </m:mcPr>
+                          </m:mc>
+                        </m:mcs>
+                        <m:ctrlPr>
+                          <w:rPr>
+                            <w:rFonts w:ascii="Cambria Math" w:hAnsi="Cambria Math"/>
+                            <w:i/>
+                          </w:rPr>
+                        </m:ctrlPr>
+                      </m:mPr>
+                      <m:mr>
+                        <m:e>
+                          <m:r>
+                            <w:rPr>
+                              <w:rFonts w:ascii="Cambria Math" w:hAnsi="Cambria Math"/>
+                            </w:rPr>
+                            <m:t>v</m:t>
+                          </m:r>
+                          <m:r>
+                            <w:rPr>
+                              <w:rFonts w:ascii="Cambria Math" w:hAnsi="Cambria Math"/>
+                            </w:rPr>
+                            <m:t>(t)</m:t>
+                          </m:r>
+                        </m:e>
+                      </m:mr>
+                      <m:mr>
+                        <m:e>
+                          <m:f>
+                            <m:fPr>
+                              <m:ctrlPr>
+                                <w:rPr>
+                                  <w:rFonts w:ascii="Cambria Math" w:hAnsi="Cambria Math"/>
+                                  <w:i/>
+                                </w:rPr>
+                              </m:ctrlPr>
+                            </m:fPr>
+                            <m:num>
+                              <m:r>
+                                <w:rPr>
+                                  <w:rFonts w:ascii="Cambria Math" w:hAnsi="Cambria Math"/>
+                                </w:rPr>
+                                <m:t>A</m:t>
+                              </m:r>
+                            </m:num>
+                            <m:den>
+                              <m:r>
+                                <w:rPr>
+                                  <w:rFonts w:ascii="Cambria Math" w:hAnsi="Cambria Math"/>
+                                </w:rPr>
+                                <m:t>m</m:t>
+                              </m:r>
+                            </m:den>
+                          </m:f>
+                          <m:d>
+                            <m:dPr>
+                              <m:ctrlPr>
+                                <w:rPr>
+                                  <w:rFonts w:ascii="Cambria Math" w:hAnsi="Cambria Math"/>
+                                  <w:i/>
+                                </w:rPr>
+                              </m:ctrlPr>
+                            </m:dPr>
+                            <m:e>
+                              <m:sSub>
+                                <m:sSubPr>
+                                  <m:ctrlPr>
+                                    <w:rPr>
+                                      <w:rFonts w:ascii="Cambria Math" w:hAnsi="Cambria Math"/>
+                                      <w:i/>
+                                    </w:rPr>
+                                  </m:ctrlPr>
+                                </m:sSubPr>
+                                <m:e>
+                                  <m:r>
+                                    <w:rPr>
+                                      <w:rFonts w:ascii="Cambria Math" w:hAnsi="Cambria Math"/>
+                                    </w:rPr>
+                                    <m:t>P</m:t>
+                                  </m:r>
+                                </m:e>
+                                <m:sub>
+                                  <m:r>
+                                    <w:rPr>
+                                      <w:rFonts w:ascii="Cambria Math" w:hAnsi="Cambria Math"/>
+                                    </w:rPr>
+                                    <m:t>t</m:t>
+                                  </m:r>
+                                </m:sub>
+                              </m:sSub>
+                              <m:d>
+                                <m:dPr>
+                                  <m:ctrlPr>
+                                    <w:rPr>
+                                      <w:rFonts w:ascii="Cambria Math" w:hAnsi="Cambria Math"/>
+                                      <w:i/>
+                                    </w:rPr>
+                                  </m:ctrlPr>
+                                </m:dPr>
+                                <m:e>
+                                  <m:r>
+                                    <w:rPr>
+                                      <w:rFonts w:ascii="Cambria Math" w:hAnsi="Cambria Math"/>
+                                    </w:rPr>
+                                    <m:t>t</m:t>
+                                  </m:r>
+                                </m:e>
+                              </m:d>
+                              <m:r>
+                                <w:rPr>
+                                  <w:rFonts w:ascii="Cambria Math" w:hAnsi="Cambria Math"/>
+                                </w:rPr>
+                                <m:t>-</m:t>
+                              </m:r>
+                              <m:sSub>
+                                <m:sSubPr>
+                                  <m:ctrlPr>
+                                    <w:rPr>
+                                      <w:rFonts w:ascii="Cambria Math" w:hAnsi="Cambria Math"/>
+                                      <w:i/>
+                                    </w:rPr>
+                                  </m:ctrlPr>
+                                </m:sSubPr>
+                                <m:e>
+                                  <m:r>
+                                    <w:rPr>
+                                      <w:rFonts w:ascii="Cambria Math" w:hAnsi="Cambria Math"/>
+                                    </w:rPr>
+                                    <m:t>P</m:t>
+                                  </m:r>
+                                </m:e>
+                                <m:sub>
+                                  <m:r>
+                                    <w:rPr>
+                                      <w:rFonts w:ascii="Cambria Math" w:hAnsi="Cambria Math"/>
+                                    </w:rPr>
+                                    <m:t>b</m:t>
+                                  </m:r>
+                                </m:sub>
+                              </m:sSub>
+                              <m:d>
+                                <m:dPr>
+                                  <m:ctrlPr>
+                                    <w:rPr>
+                                      <w:rFonts w:ascii="Cambria Math" w:hAnsi="Cambria Math"/>
+                                      <w:i/>
+                                    </w:rPr>
+                                  </m:ctrlPr>
+                                </m:dPr>
+                                <m:e>
+                                  <m:r>
+                                    <w:rPr>
+                                      <w:rFonts w:ascii="Cambria Math" w:hAnsi="Cambria Math"/>
+                                    </w:rPr>
+                                    <m:t>t</m:t>
+                                  </m:r>
+                                </m:e>
+                              </m:d>
+                            </m:e>
+                          </m:d>
+                        </m:e>
+                      </m:mr>
+                    </m:m>
+                  </m:e>
+                </m:mr>
+                <m:mr>
+                  <m:e>
+                    <m:m>
+                      <m:mPr>
+                        <m:cGp m:val="8"/>
+                        <m:mcs>
+                          <m:mc>
+                            <m:mcPr>
+                              <m:count m:val="1"/>
+                              <m:mcJc m:val="left"/>
+                            </m:mcPr>
+                          </m:mc>
+                        </m:mcs>
+                        <m:ctrlPr>
+                          <w:rPr>
+                            <w:rFonts w:ascii="Cambria Math" w:hAnsi="Cambria Math"/>
+                            <w:i/>
+                          </w:rPr>
+                        </m:ctrlPr>
+                      </m:mPr>
+                      <m:mr>
+                        <m:e>
+                          <m:r>
+                            <w:rPr>
+                              <w:rFonts w:ascii="Cambria Math" w:hAnsi="Cambria Math"/>
+                            </w:rPr>
+                            <m:t>-Q</m:t>
+                          </m:r>
+                        </m:e>
+                      </m:mr>
+                      <m:mr>
+                        <m:e>
+                          <m:r>
+                            <w:rPr>
+                              <w:rFonts w:ascii="Cambria Math" w:hAnsi="Cambria Math"/>
+                            </w:rPr>
+                            <m:t>Q</m:t>
+                          </m:r>
+                        </m:e>
+                      </m:mr>
+                    </m:m>
+                  </m:e>
+                </m:mr>
+              </m:m>
+            </m:e>
+          </m:d>
+        </m:oMath>
+      </m:oMathPara>
+    </w:p>
+    <w:p>
+      <w:pPr>
+        <w:rPr>
+          <w:rFonts w:eastAsiaTheme="minorEastAsia"/>
+        </w:rPr>
+      </w:pPr>
+    </w:p>
+    <w:p>
+      <w:pPr>
+        <w:rPr>
+          <w:rFonts w:eastAsiaTheme="minorEastAsia"/>
+        </w:rPr>
+      </w:pPr>
+      <m:oMathPara>
+        <m:oMath>
+          <m:sSub>
+            <m:sSubPr>
+              <m:ctrlPr>
+                <w:rPr>
+                  <w:rFonts w:ascii="Cambria Math" w:eastAsiaTheme="minorEastAsia" w:hAnsi="Cambria Math"/>
+                  <w:i/>
+                </w:rPr>
+              </m:ctrlPr>
+            </m:sSubPr>
+            <m:e>
+              <m:r>
+                <w:rPr>
+                  <w:rFonts w:ascii="Cambria Math" w:eastAsiaTheme="minorEastAsia" w:hAnsi="Cambria Math"/>
+                </w:rPr>
+                <m:t>v</m:t>
+              </m:r>
+            </m:e>
+            <m:sub>
+              <m:r>
+                <w:rPr>
+                  <w:rFonts w:ascii="Cambria Math" w:eastAsiaTheme="minorEastAsia" w:hAnsi="Cambria Math"/>
+                </w:rPr>
+                <m:t>valve</m:t>
+              </m:r>
+            </m:sub>
+          </m:sSub>
+          <m:r>
+            <w:rPr>
+              <w:rFonts w:ascii="Cambria Math" w:eastAsiaTheme="minorEastAsia" w:hAnsi="Cambria Math"/>
+            </w:rPr>
+            <m:t>=</m:t>
+          </m:r>
+          <m:sSub>
+            <m:sSubPr>
+              <m:ctrlPr>
+                <w:rPr>
+                  <w:rFonts w:ascii="Cambria Math" w:eastAsiaTheme="minorEastAsia" w:hAnsi="Cambria Math"/>
+                  <w:i/>
+                </w:rPr>
+              </m:ctrlPr>
+            </m:sSubPr>
+            <m:e>
+              <m:d>
+                <m:dPr>
+                  <m:begChr m:val=""/>
+                  <m:endChr m:val="|"/>
+                  <m:ctrlPr>
+                    <w:rPr>
+                      <w:rFonts w:ascii="Cambria Math" w:eastAsiaTheme="minorEastAsia" w:hAnsi="Cambria Math"/>
+                      <w:i/>
+                    </w:rPr>
+                  </m:ctrlPr>
+                </m:dPr>
+                <m:e>
+                  <m:f>
+                    <m:fPr>
+                      <m:ctrlPr>
+                        <w:rPr>
+                          <w:rFonts w:ascii="Cambria Math" w:eastAsiaTheme="minorEastAsia" w:hAnsi="Cambria Math"/>
+                          <w:i/>
+                        </w:rPr>
+                      </m:ctrlPr>
+                    </m:fPr>
+                    <m:num>
+                      <m:r>
+                        <w:rPr>
+                          <w:rFonts w:ascii="Cambria Math" w:eastAsiaTheme="minorEastAsia" w:hAnsi="Cambria Math"/>
+                        </w:rPr>
+                        <m:t>dx</m:t>
+                      </m:r>
+                    </m:num>
+                    <m:den>
+                      <m:r>
+                        <w:rPr>
+                          <w:rFonts w:ascii="Cambria Math" w:eastAsiaTheme="minorEastAsia" w:hAnsi="Cambria Math"/>
+                        </w:rPr>
+                        <m:t>dt</m:t>
+                      </m:r>
+                    </m:den>
+                  </m:f>
+                </m:e>
+              </m:d>
+            </m:e>
+            <m:sub>
+              <m:sSub>
+                <m:sSubPr>
+                  <m:ctrlPr>
+                    <w:rPr>
+                      <w:rFonts w:ascii="Cambria Math" w:eastAsiaTheme="minorEastAsia" w:hAnsi="Cambria Math"/>
+                      <w:i/>
+                    </w:rPr>
+                  </m:ctrlPr>
+                </m:sSubPr>
+                <m:e>
+                  <m:r>
+                    <w:rPr>
+                      <w:rFonts w:ascii="Cambria Math" w:eastAsiaTheme="minorEastAsia" w:hAnsi="Cambria Math"/>
+                    </w:rPr>
+                    <m:t>x</m:t>
+                  </m:r>
+                </m:e>
+                <m:sub>
+                  <m:r>
+                    <w:rPr>
+                      <w:rFonts w:ascii="Cambria Math" w:eastAsiaTheme="minorEastAsia" w:hAnsi="Cambria Math"/>
+                    </w:rPr>
+                    <m:t>L</m:t>
+                  </m:r>
+                </m:sub>
+              </m:sSub>
+            </m:sub>
+          </m:sSub>
+        </m:oMath>
+      </m:oMathPara>
+    </w:p>
+    <w:p>
+      <w:pPr>
+        <w:rPr>
+          <w:rFonts w:eastAsiaTheme="minorEastAsia"/>
+        </w:rPr>
+      </w:pPr>
+    </w:p>
+    <w:p>
+      <w:pPr>
+        <w:rPr>
+          <w:rFonts w:eastAsiaTheme="minorEastAsia"/>
+        </w:rPr>
+      </w:pPr>
+      <w:r>
+        <w:rPr>
+          <w:rFonts w:eastAsiaTheme="minorEastAsia"/>
+        </w:rPr>
+        <w:t>F</w:t>
+      </w:r>
+      <w:r>
+        <w:rPr>
+          <w:rFonts w:eastAsiaTheme="minorEastAsia"/>
+        </w:rPr>
+        <w:t>low is modeled</w:t>
+      </w:r>
+      <w:r>
+        <w:rPr>
+          <w:rFonts w:eastAsiaTheme="minorEastAsia"/>
+        </w:rPr>
+        <w:t xml:space="preserve"> </w:t>
+      </w:r>
+      <w:r>
+        <w:rPr>
+          <w:rFonts w:eastAsiaTheme="minorEastAsia"/>
+        </w:rPr>
+        <w:t>as a function of the pressure differential between the tank pressure and the barrel pressure</w:t>
+      </w:r>
+    </w:p>
+    <w:p>
+      <w:pPr>
+        <w:rPr>
+          <w:rFonts w:eastAsiaTheme="minorEastAsia"/>
+        </w:rPr>
+      </w:pPr>
+      <m:oMathPara>
+        <m:oMath>
+          <m:r>
+            <w:rPr>
+              <w:rFonts w:ascii="Cambria Math" w:eastAsiaTheme="minorEastAsia" w:hAnsi="Cambria Math"/>
+            </w:rPr>
+            <m:t>r≡1-</m:t>
+          </m:r>
+          <m:f>
+            <m:fPr>
+              <m:ctrlPr>
+                <w:rPr>
+                  <w:rFonts w:ascii="Cambria Math" w:eastAsiaTheme="minorEastAsia" w:hAnsi="Cambria Math"/>
+                  <w:i/>
+                </w:rPr>
+              </m:ctrlPr>
+            </m:fPr>
+            <m:num>
+              <m:sSub>
+                <m:sSubPr>
+                  <m:ctrlPr>
+                    <w:rPr>
+                      <w:rFonts w:ascii="Cambria Math" w:eastAsiaTheme="minorEastAsia" w:hAnsi="Cambria Math"/>
+                      <w:i/>
+                    </w:rPr>
+                  </m:ctrlPr>
+                </m:sSubPr>
+                <m:e>
+                  <m:r>
+                    <w:rPr>
+                      <w:rFonts w:ascii="Cambria Math" w:eastAsiaTheme="minorEastAsia" w:hAnsi="Cambria Math"/>
+                    </w:rPr>
+                    <m:t>P</m:t>
+                  </m:r>
+                </m:e>
+                <m:sub>
+                  <m:r>
+                    <w:rPr>
+                      <w:rFonts w:ascii="Cambria Math" w:eastAsiaTheme="minorEastAsia" w:hAnsi="Cambria Math"/>
+                    </w:rPr>
+                    <m:t>t</m:t>
+                  </m:r>
+                </m:sub>
+              </m:sSub>
+              <m:d>
+                <m:dPr>
+                  <m:ctrlPr>
+                    <w:rPr>
+                      <w:rFonts w:ascii="Cambria Math" w:eastAsiaTheme="minorEastAsia" w:hAnsi="Cambria Math"/>
+                      <w:i/>
+                    </w:rPr>
+                  </m:ctrlPr>
+                </m:dPr>
+                <m:e>
+                  <m:r>
+                    <w:rPr>
+                      <w:rFonts w:ascii="Cambria Math" w:eastAsiaTheme="minorEastAsia" w:hAnsi="Cambria Math"/>
+                    </w:rPr>
+                    <m:t>t</m:t>
+                  </m:r>
+                </m:e>
+              </m:d>
+            </m:num>
+            <m:den>
+              <m:sSub>
+                <m:sSubPr>
+                  <m:ctrlPr>
+                    <w:rPr>
+                      <w:rFonts w:ascii="Cambria Math" w:eastAsiaTheme="minorEastAsia" w:hAnsi="Cambria Math"/>
+                      <w:i/>
+                    </w:rPr>
+                  </m:ctrlPr>
+                </m:sSubPr>
+                <m:e>
+                  <m:r>
+                    <w:rPr>
+                      <w:rFonts w:ascii="Cambria Math" w:eastAsiaTheme="minorEastAsia" w:hAnsi="Cambria Math"/>
+                    </w:rPr>
+                    <m:t>P</m:t>
+                  </m:r>
+                </m:e>
+                <m:sub>
+                  <m:r>
+                    <w:rPr>
+                      <w:rFonts w:ascii="Cambria Math" w:eastAsiaTheme="minorEastAsia" w:hAnsi="Cambria Math"/>
+                    </w:rPr>
+                    <m:t>b</m:t>
+                  </m:r>
+                </m:sub>
+              </m:sSub>
+              <m:d>
+                <m:dPr>
+                  <m:ctrlPr>
+                    <w:rPr>
+                      <w:rFonts w:ascii="Cambria Math" w:eastAsiaTheme="minorEastAsia" w:hAnsi="Cambria Math"/>
+                      <w:i/>
+                    </w:rPr>
+                  </m:ctrlPr>
+                </m:dPr>
+                <m:e>
+                  <m:r>
+                    <w:rPr>
+                      <w:rFonts w:ascii="Cambria Math" w:eastAsiaTheme="minorEastAsia" w:hAnsi="Cambria Math"/>
+                    </w:rPr>
+                    <m:t>t</m:t>
+                  </m:r>
+                </m:e>
+              </m:d>
+            </m:den>
+          </m:f>
+        </m:oMath>
+      </m:oMathPara>
+    </w:p>
+    <w:p>
+      <w:pPr>
+        <w:rPr>
+          <w:rFonts w:eastAsiaTheme="minorEastAsia"/>
+        </w:rPr>
+      </w:pPr>
+    </w:p>
+    <w:p>
+      <w:pPr>
+        <w:rPr>
+          <w:rFonts w:eastAsiaTheme="minorEastAsia"/>
+        </w:rPr>
+      </w:pPr>
+      <m:oMathPara>
+        <m:oMath>
+          <m:r>
+            <w:rPr>
+              <w:rFonts w:ascii="Cambria Math" w:hAnsi="Cambria Math"/>
+            </w:rPr>
+            <m:t>Q</m:t>
+          </m:r>
+          <m:r>
+            <w:rPr>
+              <w:rFonts w:ascii="Cambria Math" w:hAnsi="Cambria Math"/>
+            </w:rPr>
+            <m:t>=</m:t>
+          </m:r>
+          <m:d>
+            <m:dPr>
+              <m:begChr m:val="{"/>
+              <m:endChr m:val=""/>
+              <m:ctrlPr>
+                <w:rPr>
+                  <w:rFonts w:ascii="Cambria Math" w:eastAsiaTheme="minorEastAsia" w:hAnsi="Cambria Math"/>
+                  <w:i/>
+                </w:rPr>
+              </m:ctrlPr>
+            </m:dPr>
+            <m:e>
+              <m:m>
+                <m:mPr>
+                  <m:cGp m:val="8"/>
+                  <m:mcs>
+                    <m:mc>
+                      <m:mcPr>
+                        <m:count m:val="2"/>
+                        <m:mcJc m:val="left"/>
+                      </m:mcPr>
+                    </m:mc>
+                  </m:mcs>
+                  <m:ctrlPr>
+                    <w:rPr>
+                      <w:rFonts w:ascii="Cambria Math" w:eastAsiaTheme="minorEastAsia" w:hAnsi="Cambria Math"/>
+                      <w:i/>
+                    </w:rPr>
+                  </m:ctrlPr>
+                </m:mPr>
+                <m:mr>
+                  <m:e>
+                    <m:r>
+                      <w:rPr>
+                        <w:rFonts w:ascii="Cambria Math" w:hAnsi="Cambria Math"/>
+                      </w:rPr>
+                      <m:t>NP</m:t>
+                    </m:r>
+                    <m:d>
+                      <m:dPr>
+                        <m:ctrlPr>
+                          <w:rPr>
+                            <w:rFonts w:ascii="Cambria Math" w:hAnsi="Cambria Math"/>
+                            <w:i/>
+                          </w:rPr>
+                        </m:ctrlPr>
+                      </m:dPr>
+                      <m:e>
+                        <m:r>
+                          <w:rPr>
+                            <w:rFonts w:ascii="Cambria Math" w:hAnsi="Cambria Math"/>
+                          </w:rPr>
+                          <m:t>t</m:t>
+                        </m:r>
+                      </m:e>
+                    </m:d>
+                    <m:sSub>
+                      <m:sSubPr>
+                        <m:ctrlPr>
+                          <w:rPr>
+                            <w:rFonts w:ascii="Cambria Math" w:hAnsi="Cambria Math"/>
+                            <w:i/>
+                          </w:rPr>
+                        </m:ctrlPr>
+                      </m:sSubPr>
+                      <m:e>
+                        <m:r>
+                          <w:rPr>
+                            <w:rFonts w:ascii="Cambria Math" w:hAnsi="Cambria Math"/>
+                          </w:rPr>
+                          <m:t>C</m:t>
+                        </m:r>
+                      </m:e>
+                      <m:sub>
+                        <m:r>
+                          <w:rPr>
+                            <w:rFonts w:ascii="Cambria Math" w:hAnsi="Cambria Math"/>
+                          </w:rPr>
+                          <m:t>v</m:t>
+                        </m:r>
+                      </m:sub>
+                    </m:sSub>
+                    <m:d>
+                      <m:dPr>
+                        <m:ctrlPr>
+                          <w:rPr>
+                            <w:rFonts w:ascii="Cambria Math" w:hAnsi="Cambria Math"/>
+                            <w:i/>
+                          </w:rPr>
+                        </m:ctrlPr>
+                      </m:dPr>
+                      <m:e>
+                        <m:r>
+                          <w:rPr>
+                            <w:rFonts w:ascii="Cambria Math" w:hAnsi="Cambria Math"/>
+                          </w:rPr>
+                          <m:t>1-</m:t>
+                        </m:r>
+                        <m:f>
+                          <m:fPr>
+                            <m:ctrlPr>
+                              <w:rPr>
+                                <w:rFonts w:ascii="Cambria Math" w:hAnsi="Cambria Math"/>
+                                <w:i/>
+                              </w:rPr>
+                            </m:ctrlPr>
+                          </m:fPr>
+                          <m:num>
+                            <m:r>
+                              <w:rPr>
+                                <w:rFonts w:ascii="Cambria Math" w:hAnsi="Cambria Math"/>
+                              </w:rPr>
+                              <m:t>r</m:t>
+                            </m:r>
+                          </m:num>
+                          <m:den>
+                            <m:r>
+                              <w:rPr>
+                                <w:rFonts w:ascii="Cambria Math" w:hAnsi="Cambria Math"/>
+                              </w:rPr>
+                              <m:t>3</m:t>
+                            </m:r>
+                            <m:sSub>
+                              <m:sSubPr>
+                                <m:ctrlPr>
+                                  <w:rPr>
+                                    <w:rFonts w:ascii="Cambria Math" w:hAnsi="Cambria Math"/>
+                                    <w:i/>
+                                  </w:rPr>
+                                </m:ctrlPr>
+                              </m:sSubPr>
+                              <m:e>
+                                <m:r>
+                                  <w:rPr>
+                                    <w:rFonts w:ascii="Cambria Math" w:hAnsi="Cambria Math"/>
+                                  </w:rPr>
+                                  <m:t>r</m:t>
+                                </m:r>
+                              </m:e>
+                              <m:sub>
+                                <m:r>
+                                  <w:rPr>
+                                    <w:rFonts w:ascii="Cambria Math" w:hAnsi="Cambria Math"/>
+                                  </w:rPr>
+                                  <m:t>max</m:t>
+                                </m:r>
+                              </m:sub>
+                            </m:sSub>
+                          </m:den>
+                        </m:f>
+                      </m:e>
+                    </m:d>
+                    <m:rad>
+                      <m:radPr>
+                        <m:degHide m:val="1"/>
+                        <m:ctrlPr>
+                          <w:rPr>
+                            <w:rFonts w:ascii="Cambria Math" w:hAnsi="Cambria Math"/>
+                            <w:i/>
+                          </w:rPr>
+                        </m:ctrlPr>
+                      </m:radPr>
+                      <m:deg/>
+                      <m:e>
+                        <m:f>
+                          <m:fPr>
+                            <m:ctrlPr>
+                              <w:rPr>
+                                <w:rFonts w:ascii="Cambria Math" w:hAnsi="Cambria Math"/>
+                                <w:i/>
+                              </w:rPr>
+                            </m:ctrlPr>
+                          </m:fPr>
+                          <m:num>
+                            <m:r>
+                              <w:rPr>
+                                <w:rFonts w:ascii="Cambria Math" w:hAnsi="Cambria Math"/>
+                              </w:rPr>
+                              <m:t>r</m:t>
+                            </m:r>
+                          </m:num>
+                          <m:den>
+                            <m:sSub>
+                              <m:sSubPr>
+                                <m:ctrlPr>
+                                  <w:rPr>
+                                    <w:rFonts w:ascii="Cambria Math" w:hAnsi="Cambria Math"/>
+                                    <w:i/>
+                                  </w:rPr>
+                                </m:ctrlPr>
+                              </m:sSubPr>
+                              <m:e>
+                                <m:r>
+                                  <w:rPr>
+                                    <w:rFonts w:ascii="Cambria Math" w:hAnsi="Cambria Math"/>
+                                  </w:rPr>
+                                  <m:t>G</m:t>
+                                </m:r>
+                              </m:e>
+                              <m:sub>
+                                <m:r>
+                                  <w:rPr>
+                                    <w:rFonts w:ascii="Cambria Math" w:hAnsi="Cambria Math"/>
+                                  </w:rPr>
+                                  <m:t>g</m:t>
+                                </m:r>
+                              </m:sub>
+                            </m:sSub>
+                            <m:r>
+                              <w:rPr>
+                                <w:rFonts w:ascii="Cambria Math" w:hAnsi="Cambria Math"/>
+                              </w:rPr>
+                              <m:t>TZ</m:t>
+                            </m:r>
+                          </m:den>
+                        </m:f>
+                      </m:e>
+                    </m:rad>
+                  </m:e>
+                  <m:e>
+                    <m:r>
+                      <w:rPr>
+                        <w:rFonts w:ascii="Cambria Math" w:eastAsiaTheme="minorEastAsia" w:hAnsi="Cambria Math"/>
+                      </w:rPr>
+                      <m:t>P</m:t>
+                    </m:r>
+                    <m:d>
+                      <m:dPr>
+                        <m:ctrlPr>
+                          <w:rPr>
+                            <w:rFonts w:ascii="Cambria Math" w:eastAsiaTheme="minorEastAsia" w:hAnsi="Cambria Math"/>
+                            <w:i/>
+                          </w:rPr>
+                        </m:ctrlPr>
+                      </m:dPr>
+                      <m:e>
+                        <m:r>
+                          <w:rPr>
+                            <w:rFonts w:ascii="Cambria Math" w:eastAsiaTheme="minorEastAsia" w:hAnsi="Cambria Math"/>
+                          </w:rPr>
+                          <m:t>t</m:t>
+                        </m:r>
+                      </m:e>
+                    </m:d>
+                    <m:r>
+                      <w:rPr>
+                        <w:rFonts w:ascii="Cambria Math" w:eastAsiaTheme="minorEastAsia" w:hAnsi="Cambria Math"/>
+                      </w:rPr>
+                      <m:t>&lt;</m:t>
+                    </m:r>
+                    <m:f>
+                      <m:fPr>
+                        <m:ctrlPr>
+                          <w:rPr>
+                            <w:rFonts w:ascii="Cambria Math" w:eastAsiaTheme="minorEastAsia" w:hAnsi="Cambria Math"/>
+                            <w:i/>
+                          </w:rPr>
+                        </m:ctrlPr>
+                      </m:fPr>
+                      <m:num>
+                        <m:sSub>
+                          <m:sSubPr>
+                            <m:ctrlPr>
+                              <w:rPr>
+                                <w:rFonts w:ascii="Cambria Math" w:eastAsiaTheme="minorEastAsia" w:hAnsi="Cambria Math"/>
+                                <w:i/>
+                              </w:rPr>
+                            </m:ctrlPr>
+                          </m:sSubPr>
+                          <m:e>
+                            <m:r>
+                              <w:rPr>
+                                <w:rFonts w:ascii="Cambria Math" w:eastAsiaTheme="minorEastAsia" w:hAnsi="Cambria Math"/>
+                              </w:rPr>
+                              <m:t>P</m:t>
+                            </m:r>
+                          </m:e>
+                          <m:sub>
+                            <m:r>
+                              <w:rPr>
+                                <w:rFonts w:ascii="Cambria Math" w:eastAsiaTheme="minorEastAsia" w:hAnsi="Cambria Math"/>
+                              </w:rPr>
+                              <m:t>b</m:t>
+                            </m:r>
+                          </m:sub>
+                        </m:sSub>
+                        <m:d>
+                          <m:dPr>
+                            <m:ctrlPr>
+                              <w:rPr>
+                                <w:rFonts w:ascii="Cambria Math" w:eastAsiaTheme="minorEastAsia" w:hAnsi="Cambria Math"/>
+                                <w:i/>
+                              </w:rPr>
+                            </m:ctrlPr>
+                          </m:dPr>
+                          <m:e>
+                            <m:r>
+                              <w:rPr>
+                                <w:rFonts w:ascii="Cambria Math" w:eastAsiaTheme="minorEastAsia" w:hAnsi="Cambria Math"/>
+                              </w:rPr>
+                              <m:t>t</m:t>
+                            </m:r>
+                          </m:e>
+                        </m:d>
+                      </m:num>
+                      <m:den>
+                        <m:r>
+                          <w:rPr>
+                            <w:rFonts w:ascii="Cambria Math" w:eastAsiaTheme="minorEastAsia" w:hAnsi="Cambria Math"/>
+                          </w:rPr>
+                          <m:t>1-</m:t>
+                        </m:r>
+                        <m:sSub>
+                          <m:sSubPr>
+                            <m:ctrlPr>
+                              <w:rPr>
+                                <w:rFonts w:ascii="Cambria Math" w:eastAsiaTheme="minorEastAsia" w:hAnsi="Cambria Math"/>
+                                <w:i/>
+                              </w:rPr>
+                            </m:ctrlPr>
+                          </m:sSubPr>
+                          <m:e>
+                            <m:r>
+                              <w:rPr>
+                                <w:rFonts w:ascii="Cambria Math" w:eastAsiaTheme="minorEastAsia" w:hAnsi="Cambria Math"/>
+                              </w:rPr>
+                              <m:t>r</m:t>
+                            </m:r>
+                          </m:e>
+                          <m:sub>
+                            <m:r>
+                              <w:rPr>
+                                <w:rFonts w:ascii="Cambria Math" w:eastAsiaTheme="minorEastAsia" w:hAnsi="Cambria Math"/>
+                              </w:rPr>
+                              <m:t>max</m:t>
+                            </m:r>
+                          </m:sub>
+                        </m:sSub>
+                      </m:den>
+                    </m:f>
+                  </m:e>
+                </m:mr>
+                <m:mr>
+                  <m:e>
+                    <m:f>
+                      <m:fPr>
+                        <m:ctrlPr>
+                          <w:rPr>
+                            <w:rFonts w:ascii="Cambria Math" w:hAnsi="Cambria Math"/>
+                            <w:i/>
+                          </w:rPr>
+                        </m:ctrlPr>
+                      </m:fPr>
+                      <m:num>
+                        <m:r>
+                          <w:rPr>
+                            <w:rFonts w:ascii="Cambria Math" w:hAnsi="Cambria Math"/>
+                          </w:rPr>
+                          <m:t>2</m:t>
+                        </m:r>
+                      </m:num>
+                      <m:den>
+                        <m:r>
+                          <w:rPr>
+                            <w:rFonts w:ascii="Cambria Math" w:hAnsi="Cambria Math"/>
+                          </w:rPr>
+                          <m:t>3</m:t>
+                        </m:r>
+                      </m:den>
+                    </m:f>
+                    <m:r>
+                      <w:rPr>
+                        <w:rFonts w:ascii="Cambria Math" w:hAnsi="Cambria Math"/>
+                      </w:rPr>
+                      <m:t>NP</m:t>
+                    </m:r>
+                    <m:d>
+                      <m:dPr>
+                        <m:ctrlPr>
+                          <w:rPr>
+                            <w:rFonts w:ascii="Cambria Math" w:hAnsi="Cambria Math"/>
+                            <w:i/>
+                          </w:rPr>
+                        </m:ctrlPr>
+                      </m:dPr>
+                      <m:e>
+                        <m:r>
+                          <w:rPr>
+                            <w:rFonts w:ascii="Cambria Math" w:hAnsi="Cambria Math"/>
+                          </w:rPr>
+                          <m:t>t</m:t>
+                        </m:r>
+                      </m:e>
+                    </m:d>
+                    <m:sSub>
+                      <m:sSubPr>
+                        <m:ctrlPr>
+                          <w:rPr>
+                            <w:rFonts w:ascii="Cambria Math" w:hAnsi="Cambria Math"/>
+                            <w:i/>
+                          </w:rPr>
+                        </m:ctrlPr>
+                      </m:sSubPr>
+                      <m:e>
+                        <m:r>
+                          <w:rPr>
+                            <w:rFonts w:ascii="Cambria Math" w:hAnsi="Cambria Math"/>
+                          </w:rPr>
+                          <m:t>C</m:t>
+                        </m:r>
+                      </m:e>
+                      <m:sub>
+                        <m:r>
+                          <w:rPr>
+                            <w:rFonts w:ascii="Cambria Math" w:hAnsi="Cambria Math"/>
+                          </w:rPr>
+                          <m:t>v</m:t>
+                        </m:r>
+                      </m:sub>
+                    </m:sSub>
+                    <m:rad>
+                      <m:radPr>
+                        <m:degHide m:val="1"/>
+                        <m:ctrlPr>
+                          <w:rPr>
+                            <w:rFonts w:ascii="Cambria Math" w:hAnsi="Cambria Math"/>
+                            <w:i/>
+                          </w:rPr>
+                        </m:ctrlPr>
+                      </m:radPr>
+                      <m:deg/>
+                      <m:e>
+                        <m:f>
+                          <m:fPr>
+                            <m:ctrlPr>
+                              <w:rPr>
+                                <w:rFonts w:ascii="Cambria Math" w:hAnsi="Cambria Math"/>
+                                <w:i/>
+                              </w:rPr>
+                            </m:ctrlPr>
+                          </m:fPr>
+                          <m:num>
+                            <m:r>
+                              <w:rPr>
+                                <w:rFonts w:ascii="Cambria Math" w:hAnsi="Cambria Math"/>
+                              </w:rPr>
+                              <m:t>r</m:t>
+                            </m:r>
+                          </m:num>
+                          <m:den>
+                            <m:sSub>
+                              <m:sSubPr>
+                                <m:ctrlPr>
+                                  <w:rPr>
+                                    <w:rFonts w:ascii="Cambria Math" w:hAnsi="Cambria Math"/>
+                                    <w:i/>
+                                  </w:rPr>
+                                </m:ctrlPr>
+                              </m:sSubPr>
+                              <m:e>
+                                <m:r>
+                                  <w:rPr>
+                                    <w:rFonts w:ascii="Cambria Math" w:hAnsi="Cambria Math"/>
+                                  </w:rPr>
+                                  <m:t>G</m:t>
+                                </m:r>
+                              </m:e>
+                              <m:sub>
+                                <m:r>
+                                  <w:rPr>
+                                    <w:rFonts w:ascii="Cambria Math" w:hAnsi="Cambria Math"/>
+                                  </w:rPr>
+                                  <m:t>g</m:t>
+                                </m:r>
+                              </m:sub>
+                            </m:sSub>
+                            <m:r>
+                              <w:rPr>
+                                <w:rFonts w:ascii="Cambria Math" w:hAnsi="Cambria Math"/>
+                              </w:rPr>
+                              <m:t>TZ</m:t>
+                            </m:r>
+                          </m:den>
+                        </m:f>
+                      </m:e>
+                    </m:rad>
+                  </m:e>
+                  <m:e>
+                    <m:r>
+                      <w:rPr>
+                        <w:rFonts w:ascii="Cambria Math" w:eastAsiaTheme="minorEastAsia" w:hAnsi="Cambria Math"/>
+                      </w:rPr>
+                      <m:t>P</m:t>
+                    </m:r>
+                    <m:d>
+                      <m:dPr>
+                        <m:ctrlPr>
+                          <w:rPr>
+                            <w:rFonts w:ascii="Cambria Math" w:eastAsiaTheme="minorEastAsia" w:hAnsi="Cambria Math"/>
+                            <w:i/>
+                          </w:rPr>
+                        </m:ctrlPr>
+                      </m:dPr>
+                      <m:e>
+                        <m:r>
+                          <w:rPr>
+                            <w:rFonts w:ascii="Cambria Math" w:eastAsiaTheme="minorEastAsia" w:hAnsi="Cambria Math"/>
+                          </w:rPr>
+                          <m:t>t</m:t>
+                        </m:r>
+                      </m:e>
+                    </m:d>
+                    <m:r>
+                      <w:rPr>
+                        <w:rFonts w:ascii="Cambria Math" w:eastAsiaTheme="minorEastAsia" w:hAnsi="Cambria Math"/>
+                      </w:rPr>
+                      <m:t>≥</m:t>
+                    </m:r>
+                    <m:f>
+                      <m:fPr>
+                        <m:ctrlPr>
+                          <w:rPr>
+                            <w:rFonts w:ascii="Cambria Math" w:eastAsiaTheme="minorEastAsia" w:hAnsi="Cambria Math"/>
+                            <w:i/>
+                          </w:rPr>
+                        </m:ctrlPr>
+                      </m:fPr>
+                      <m:num>
+                        <m:sSub>
+                          <m:sSubPr>
+                            <m:ctrlPr>
+                              <w:rPr>
+                                <w:rFonts w:ascii="Cambria Math" w:eastAsiaTheme="minorEastAsia" w:hAnsi="Cambria Math"/>
+                                <w:i/>
+                              </w:rPr>
+                            </m:ctrlPr>
+                          </m:sSubPr>
+                          <m:e>
+                            <m:r>
+                              <w:rPr>
+                                <w:rFonts w:ascii="Cambria Math" w:eastAsiaTheme="minorEastAsia" w:hAnsi="Cambria Math"/>
+                              </w:rPr>
+                              <m:t>P</m:t>
+                            </m:r>
+                          </m:e>
+                          <m:sub>
+                            <m:r>
+                              <w:rPr>
+                                <w:rFonts w:ascii="Cambria Math" w:eastAsiaTheme="minorEastAsia" w:hAnsi="Cambria Math"/>
+                              </w:rPr>
+                              <m:t>b</m:t>
+                            </m:r>
+                          </m:sub>
+                        </m:sSub>
+                        <m:d>
+                          <m:dPr>
+                            <m:ctrlPr>
+                              <w:rPr>
+                                <w:rFonts w:ascii="Cambria Math" w:eastAsiaTheme="minorEastAsia" w:hAnsi="Cambria Math"/>
+                                <w:i/>
+                              </w:rPr>
+                            </m:ctrlPr>
+                          </m:dPr>
+                          <m:e>
+                            <m:r>
+                              <w:rPr>
+                                <w:rFonts w:ascii="Cambria Math" w:eastAsiaTheme="minorEastAsia" w:hAnsi="Cambria Math"/>
+                              </w:rPr>
+                              <m:t>t</m:t>
+                            </m:r>
+                          </m:e>
+                        </m:d>
+                      </m:num>
+                      <m:den>
+                        <m:r>
+                          <w:rPr>
+                            <w:rFonts w:ascii="Cambria Math" w:eastAsiaTheme="minorEastAsia" w:hAnsi="Cambria Math"/>
+                          </w:rPr>
+                          <m:t>1-</m:t>
+                        </m:r>
+                        <m:sSub>
+                          <m:sSubPr>
+                            <m:ctrlPr>
+                              <w:rPr>
+                                <w:rFonts w:ascii="Cambria Math" w:eastAsiaTheme="minorEastAsia" w:hAnsi="Cambria Math"/>
+                                <w:i/>
+                              </w:rPr>
+                            </m:ctrlPr>
+                          </m:sSubPr>
+                          <m:e>
+                            <m:r>
+                              <w:rPr>
+                                <w:rFonts w:ascii="Cambria Math" w:eastAsiaTheme="minorEastAsia" w:hAnsi="Cambria Math"/>
+                              </w:rPr>
+                              <m:t>r</m:t>
+                            </m:r>
+                          </m:e>
+                          <m:sub>
+                            <m:r>
+                              <w:rPr>
+                                <w:rFonts w:ascii="Cambria Math" w:eastAsiaTheme="minorEastAsia" w:hAnsi="Cambria Math"/>
+                              </w:rPr>
+                              <m:t>max</m:t>
+                            </m:r>
+                          </m:sub>
+                        </m:sSub>
+                      </m:den>
+                    </m:f>
+                  </m:e>
+                </m:mr>
+              </m:m>
+            </m:e>
+          </m:d>
+        </m:oMath>
+      </m:oMathPara>
+    </w:p>
+    <w:p>
+      <w:pPr>
+        <w:rPr>
+          <w:rFonts w:eastAsiaTheme="minorEastAsia"/>
+        </w:rPr>
+      </w:pPr>
+    </w:p>
+    <w:p>
+      <w:pPr>
+        <w:rPr>
+          <w:rFonts w:eastAsiaTheme="minorEastAsia"/>
+        </w:rPr>
+      </w:pPr>
+    </w:p>
+    <w:p>
+      <w:pPr>
+        <w:rPr>
+          <w:rFonts w:eastAsiaTheme="minorEastAsia"/>
+        </w:rPr>
+      </w:pPr>
+      <w:r>
+        <w:rPr>
+          <w:rFonts w:eastAsiaTheme="minorEastAsia"/>
+        </w:rPr>
+        <w:t>Model</w:t>
+      </w:r>
+      <w:r>
+        <w:rPr>
+          <w:rFonts w:eastAsiaTheme="minorEastAsia"/>
+        </w:rPr>
+        <w:t xml:space="preserve"> the gas expansion in the barrel and</w:t>
+      </w:r>
+      <w:r>
+        <w:rPr>
+          <w:rFonts w:eastAsiaTheme="minorEastAsia"/>
+        </w:rPr>
+        <w:t xml:space="preserve"> </w:t>
+      </w:r>
+      <w:r>
+        <w:rPr>
+          <w:rFonts w:eastAsiaTheme="minorEastAsia"/>
+        </w:rPr>
+        <w:t>the tank using the Ideal Gas Law</w:t>
+      </w:r>
+    </w:p>
+    <w:p>
+      <w:pPr>
+        <w:rPr>
+          <w:rFonts w:eastAsiaTheme="minorEastAsia"/>
+        </w:rPr>
+      </w:pPr>
+    </w:p>
+    <w:p>
+      <w:pPr>
+        <w:rPr>
+          <w:rFonts w:eastAsiaTheme="minorEastAsia"/>
+        </w:rPr>
+      </w:pPr>
+      <m:oMathPara>
+        <m:oMath>
+          <m:r>
+            <w:rPr>
+              <w:rFonts w:ascii="Cambria Math" w:eastAsiaTheme="minorEastAsia" w:hAnsi="Cambria Math"/>
+            </w:rPr>
+            <m:t>P</m:t>
+          </m:r>
+          <m:d>
+            <m:dPr>
+              <m:ctrlPr>
+                <w:rPr>
+                  <w:rFonts w:ascii="Cambria Math" w:eastAsiaTheme="minorEastAsia" w:hAnsi="Cambria Math"/>
+                  <w:i/>
+                </w:rPr>
+              </m:ctrlPr>
+            </m:dPr>
+            <m:e>
+              <m:r>
+                <w:rPr>
+                  <w:rFonts w:ascii="Cambria Math" w:eastAsiaTheme="minorEastAsia" w:hAnsi="Cambria Math"/>
+                </w:rPr>
+                <m:t>t</m:t>
+              </m:r>
+            </m:e>
+          </m:d>
+          <m:sSub>
+            <m:sSubPr>
+              <m:ctrlPr>
+                <w:rPr>
+                  <w:rFonts w:ascii="Cambria Math" w:eastAsiaTheme="minorEastAsia" w:hAnsi="Cambria Math"/>
+                  <w:i/>
+                </w:rPr>
+              </m:ctrlPr>
+            </m:sSubPr>
+            <m:e>
+              <m:r>
+                <w:rPr>
+                  <w:rFonts w:ascii="Cambria Math" w:eastAsiaTheme="minorEastAsia" w:hAnsi="Cambria Math"/>
+                </w:rPr>
+                <m:t>V</m:t>
+              </m:r>
+            </m:e>
+            <m:sub>
+              <m:r>
+                <w:rPr>
+                  <w:rFonts w:ascii="Cambria Math" w:eastAsiaTheme="minorEastAsia" w:hAnsi="Cambria Math"/>
+                </w:rPr>
+                <m:t>0</m:t>
+              </m:r>
+            </m:sub>
+          </m:sSub>
+          <m:r>
+            <m:rPr>
+              <m:aln/>
+            </m:rPr>
+            <w:rPr>
+              <w:rFonts w:ascii="Cambria Math" w:eastAsiaTheme="minorEastAsia" w:hAnsi="Cambria Math"/>
+            </w:rPr>
+            <m:t>=N</m:t>
+          </m:r>
+          <m:d>
+            <m:dPr>
+              <m:ctrlPr>
+                <w:rPr>
+                  <w:rFonts w:ascii="Cambria Math" w:eastAsiaTheme="minorEastAsia" w:hAnsi="Cambria Math"/>
+                  <w:i/>
+                </w:rPr>
+              </m:ctrlPr>
+            </m:dPr>
+            <m:e>
+              <m:r>
+                <w:rPr>
+                  <w:rFonts w:ascii="Cambria Math" w:eastAsiaTheme="minorEastAsia" w:hAnsi="Cambria Math"/>
+                </w:rPr>
+                <m:t>t</m:t>
+              </m:r>
+            </m:e>
+          </m:d>
+          <m:sSub>
+            <m:sSubPr>
+              <m:ctrlPr>
+                <w:rPr>
+                  <w:rFonts w:ascii="Cambria Math" w:eastAsiaTheme="minorEastAsia" w:hAnsi="Cambria Math"/>
+                  <w:i/>
+                </w:rPr>
+              </m:ctrlPr>
+            </m:sSubPr>
+            <m:e>
+              <m:r>
+                <w:rPr>
+                  <w:rFonts w:ascii="Cambria Math" w:eastAsiaTheme="minorEastAsia" w:hAnsi="Cambria Math"/>
+                </w:rPr>
+                <m:t>k</m:t>
+              </m:r>
+            </m:e>
+            <m:sub>
+              <m:r>
+                <w:rPr>
+                  <w:rFonts w:ascii="Cambria Math" w:eastAsiaTheme="minorEastAsia" w:hAnsi="Cambria Math"/>
+                </w:rPr>
+                <m:t>B</m:t>
+              </m:r>
+            </m:sub>
+          </m:sSub>
+          <m:r>
+            <w:rPr>
+              <w:rFonts w:ascii="Cambria Math" w:eastAsiaTheme="minorEastAsia" w:hAnsi="Cambria Math"/>
+            </w:rPr>
+            <m:t>T</m:t>
+          </m:r>
+          <m:r>
+            <w:rPr>
+              <w:rFonts w:ascii="Cambria Math" w:eastAsiaTheme="minorEastAsia" w:hAnsi="Cambria Math"/>
+            </w:rPr>
+            <w:br/>
+          </m:r>
+        </m:oMath>
+        <m:oMath>
+          <m:sSub>
+            <m:sSubPr>
+              <m:ctrlPr>
+                <w:rPr>
+                  <w:rFonts w:ascii="Cambria Math" w:eastAsiaTheme="minorEastAsia" w:hAnsi="Cambria Math"/>
+                  <w:i/>
+                </w:rPr>
+              </m:ctrlPr>
+            </m:sSubPr>
+            <m:e>
+              <m:r>
+                <w:rPr>
+                  <w:rFonts w:ascii="Cambria Math" w:eastAsiaTheme="minorEastAsia" w:hAnsi="Cambria Math"/>
+                </w:rPr>
+                <m:t>P</m:t>
+              </m:r>
+            </m:e>
+            <m:sub>
+              <m:r>
+                <w:rPr>
+                  <w:rFonts w:ascii="Cambria Math" w:eastAsiaTheme="minorEastAsia" w:hAnsi="Cambria Math"/>
+                </w:rPr>
+                <m:t>b</m:t>
+              </m:r>
+            </m:sub>
+          </m:sSub>
+          <m:d>
+            <m:dPr>
+              <m:ctrlPr>
+                <w:rPr>
+                  <w:rFonts w:ascii="Cambria Math" w:eastAsiaTheme="minorEastAsia" w:hAnsi="Cambria Math"/>
+                  <w:i/>
+                </w:rPr>
+              </m:ctrlPr>
+            </m:dPr>
+            <m:e>
+              <m:r>
+                <w:rPr>
+                  <w:rFonts w:ascii="Cambria Math" w:eastAsiaTheme="minorEastAsia" w:hAnsi="Cambria Math"/>
+                </w:rPr>
+                <m:t>t</m:t>
+              </m:r>
+            </m:e>
+          </m:d>
+          <m:r>
+            <w:rPr>
+              <w:rFonts w:ascii="Cambria Math" w:eastAsiaTheme="minorEastAsia" w:hAnsi="Cambria Math"/>
+            </w:rPr>
+            <m:t>A</m:t>
+          </m:r>
+          <m:d>
+            <m:dPr>
+              <m:ctrlPr>
+                <w:rPr>
+                  <w:rFonts w:ascii="Cambria Math" w:eastAsiaTheme="minorEastAsia" w:hAnsi="Cambria Math"/>
+                  <w:i/>
+                </w:rPr>
+              </m:ctrlPr>
+            </m:dPr>
+            <m:e>
+              <m:r>
+                <w:rPr>
+                  <w:rFonts w:ascii="Cambria Math" w:eastAsiaTheme="minorEastAsia" w:hAnsi="Cambria Math"/>
+                </w:rPr>
+                <m:t>d+x</m:t>
+              </m:r>
+              <m:d>
+                <m:dPr>
+                  <m:ctrlPr>
+                    <w:rPr>
+                      <w:rFonts w:ascii="Cambria Math" w:eastAsiaTheme="minorEastAsia" w:hAnsi="Cambria Math"/>
+                      <w:i/>
+                    </w:rPr>
+                  </m:ctrlPr>
+                </m:dPr>
+                <m:e>
+                  <m:r>
+                    <w:rPr>
+                      <w:rFonts w:ascii="Cambria Math" w:eastAsiaTheme="minorEastAsia" w:hAnsi="Cambria Math"/>
+                    </w:rPr>
+                    <m:t>t</m:t>
+                  </m:r>
+                </m:e>
+              </m:d>
+            </m:e>
+          </m:d>
+          <m:r>
+            <m:rPr>
+              <m:aln/>
+            </m:rPr>
+            <w:rPr>
+              <w:rFonts w:ascii="Cambria Math" w:eastAsiaTheme="minorEastAsia" w:hAnsi="Cambria Math"/>
+            </w:rPr>
+            <m:t>=</m:t>
+          </m:r>
+          <m:sSub>
+            <m:sSubPr>
+              <m:ctrlPr>
+                <w:rPr>
+                  <w:rFonts w:ascii="Cambria Math" w:eastAsiaTheme="minorEastAsia" w:hAnsi="Cambria Math"/>
+                  <w:i/>
+                </w:rPr>
+              </m:ctrlPr>
+            </m:sSubPr>
+            <m:e>
+              <m:r>
+                <w:rPr>
+                  <w:rFonts w:ascii="Cambria Math" w:eastAsiaTheme="minorEastAsia" w:hAnsi="Cambria Math"/>
+                </w:rPr>
+                <m:t>N</m:t>
+              </m:r>
+            </m:e>
+            <m:sub>
+              <m:r>
+                <w:rPr>
+                  <w:rFonts w:ascii="Cambria Math" w:eastAsiaTheme="minorEastAsia" w:hAnsi="Cambria Math"/>
+                </w:rPr>
+                <m:t>b</m:t>
+              </m:r>
+            </m:sub>
+          </m:sSub>
+          <m:d>
+            <m:dPr>
+              <m:ctrlPr>
+                <w:rPr>
+                  <w:rFonts w:ascii="Cambria Math" w:eastAsiaTheme="minorEastAsia" w:hAnsi="Cambria Math"/>
+                  <w:i/>
+                </w:rPr>
+              </m:ctrlPr>
+            </m:dPr>
+            <m:e>
+              <m:r>
+                <w:rPr>
+                  <w:rFonts w:ascii="Cambria Math" w:eastAsiaTheme="minorEastAsia" w:hAnsi="Cambria Math"/>
+                </w:rPr>
+                <m:t>t</m:t>
+              </m:r>
+            </m:e>
+          </m:d>
+          <m:sSub>
+            <m:sSubPr>
+              <m:ctrlPr>
+                <w:rPr>
+                  <w:rFonts w:ascii="Cambria Math" w:eastAsiaTheme="minorEastAsia" w:hAnsi="Cambria Math"/>
+                  <w:i/>
+                </w:rPr>
+              </m:ctrlPr>
+            </m:sSubPr>
+            <m:e>
+              <m:r>
+                <w:rPr>
+                  <w:rFonts w:ascii="Cambria Math" w:eastAsiaTheme="minorEastAsia" w:hAnsi="Cambria Math"/>
+                </w:rPr>
+                <m:t>k</m:t>
+              </m:r>
+            </m:e>
+            <m:sub>
+              <m:r>
+                <w:rPr>
+                  <w:rFonts w:ascii="Cambria Math" w:eastAsiaTheme="minorEastAsia" w:hAnsi="Cambria Math"/>
+                </w:rPr>
+                <m:t>b</m:t>
+              </m:r>
+            </m:sub>
+          </m:sSub>
+          <m:r>
+            <w:rPr>
+              <w:rFonts w:ascii="Cambria Math" w:eastAsiaTheme="minorEastAsia" w:hAnsi="Cambria Math"/>
+            </w:rPr>
+            <m:t>T</m:t>
+          </m:r>
+        </m:oMath>
+      </m:oMathPara>
+    </w:p>
+    <w:p>
+      <w:pPr>
+        <w:rPr>
+          <w:rFonts w:eastAsiaTheme="minorEastAsia"/>
+        </w:rPr>
+      </w:pPr>
+    </w:p>
+    <w:p>
+      <w:pPr>
+        <w:rPr>
+          <w:rFonts w:eastAsiaTheme="minorEastAsia"/>
+        </w:rPr>
+      </w:pPr>
+      <w:r>
+        <w:rPr>
+          <w:rFonts w:eastAsiaTheme="minorEastAsia"/>
+        </w:rPr>
+        <w:t>T</w:t>
+      </w:r>
+      <w:r>
+        <w:rPr>
+          <w:rFonts w:eastAsiaTheme="minorEastAsia"/>
+        </w:rPr>
+        <w:t>he number of molecules in</w:t>
+      </w:r>
+      <w:r>
+        <w:rPr>
+          <w:rFonts w:eastAsiaTheme="minorEastAsia"/>
+        </w:rPr>
+        <w:t xml:space="preserve"> </w:t>
+      </w:r>
+      <w:r>
+        <w:rPr>
+          <w:rFonts w:eastAsiaTheme="minorEastAsia"/>
+        </w:rPr>
+        <w:t>the tank and barrel are governed by the flow of molecules between them through the v</w:t>
+      </w:r>
+      <w:r>
+        <w:rPr>
+          <w:rFonts w:eastAsiaTheme="minorEastAsia"/>
+        </w:rPr>
+        <w:t>alve.</w:t>
+      </w:r>
+    </w:p>
+    <w:p>
+      <w:pPr>
+        <w:rPr>
+          <w:rFonts w:eastAsiaTheme="minorEastAsia"/>
+        </w:rPr>
+      </w:pPr>
+      <m:oMathPara>
+        <m:oMath>
+          <m:f>
+            <m:fPr>
+              <m:ctrlPr>
+                <w:rPr>
+                  <w:rFonts w:ascii="Cambria Math" w:eastAsiaTheme="minorEastAsia" w:hAnsi="Cambria Math"/>
+                  <w:i/>
+                </w:rPr>
+              </m:ctrlPr>
+            </m:fPr>
+            <m:num>
+              <m:r>
+                <w:rPr>
+                  <w:rFonts w:ascii="Cambria Math" w:eastAsiaTheme="minorEastAsia" w:hAnsi="Cambria Math"/>
+                </w:rPr>
+                <m:t>dN</m:t>
+              </m:r>
+            </m:num>
+            <m:den>
+              <m:r>
+                <w:rPr>
+                  <w:rFonts w:ascii="Cambria Math" w:eastAsiaTheme="minorEastAsia" w:hAnsi="Cambria Math"/>
+                </w:rPr>
+                <m:t>dt</m:t>
+              </m:r>
+            </m:den>
+          </m:f>
+          <m:r>
+            <m:rPr>
+              <m:aln/>
+            </m:rPr>
+            <w:rPr>
+              <w:rFonts w:ascii="Cambria Math" w:eastAsiaTheme="minorEastAsia" w:hAnsi="Cambria Math"/>
+            </w:rPr>
+            <m:t>=-Q</m:t>
+          </m:r>
+          <m:r>
+            <w:rPr>
+              <w:rFonts w:ascii="Cambria Math" w:eastAsiaTheme="minorEastAsia" w:hAnsi="Cambria Math"/>
+            </w:rPr>
+            <w:br/>
+          </m:r>
+        </m:oMath>
+        <m:oMath>
+          <m:f>
+            <m:fPr>
+              <m:ctrlPr>
+                <w:rPr>
+                  <w:rFonts w:ascii="Cambria Math" w:eastAsiaTheme="minorEastAsia" w:hAnsi="Cambria Math"/>
+                  <w:i/>
+                </w:rPr>
+              </m:ctrlPr>
+            </m:fPr>
+            <m:num>
+              <m:r>
+                <w:rPr>
+                  <w:rFonts w:ascii="Cambria Math" w:eastAsiaTheme="minorEastAsia" w:hAnsi="Cambria Math"/>
+                </w:rPr>
+                <m:t>d</m:t>
+              </m:r>
+              <m:sSub>
+                <m:sSubPr>
+                  <m:ctrlPr>
+                    <w:rPr>
+                      <w:rFonts w:ascii="Cambria Math" w:eastAsiaTheme="minorEastAsia" w:hAnsi="Cambria Math"/>
+                      <w:i/>
+                    </w:rPr>
+                  </m:ctrlPr>
+                </m:sSubPr>
+                <m:e>
+                  <m:r>
+                    <w:rPr>
+                      <w:rFonts w:ascii="Cambria Math" w:eastAsiaTheme="minorEastAsia" w:hAnsi="Cambria Math"/>
+                    </w:rPr>
+                    <m:t>N</m:t>
+                  </m:r>
+                </m:e>
+                <m:sub>
+                  <m:r>
+                    <w:rPr>
+                      <w:rFonts w:ascii="Cambria Math" w:eastAsiaTheme="minorEastAsia" w:hAnsi="Cambria Math"/>
+                    </w:rPr>
+                    <m:t>b</m:t>
+                  </m:r>
+                </m:sub>
+              </m:sSub>
+            </m:num>
+            <m:den>
+              <m:r>
+                <w:rPr>
+                  <w:rFonts w:ascii="Cambria Math" w:eastAsiaTheme="minorEastAsia" w:hAnsi="Cambria Math"/>
+                </w:rPr>
+                <m:t>dt</m:t>
+              </m:r>
+            </m:den>
+          </m:f>
+          <m:r>
+            <m:rPr>
+              <m:aln/>
+            </m:rPr>
+            <w:rPr>
+              <w:rFonts w:ascii="Cambria Math" w:eastAsiaTheme="minorEastAsia" w:hAnsi="Cambria Math"/>
+            </w:rPr>
+            <m:t>=Q</m:t>
+          </m:r>
+        </m:oMath>
+      </m:oMathPara>
+    </w:p>
+    <w:p>
+      <w:pPr>
+        <w:rPr>
+          <w:rFonts w:eastAsiaTheme="minorEastAsia"/>
+          <w:color w:val="FF0000"/>
+        </w:rPr>
+      </w:pPr>
     </w:p>
     <w:p>
       <w:pPr>
@@ -41084,7 +43349,7 @@
   <w:style w:type="paragraph" w:default="1" w:styleId="Normal">
     <w:name w:val="Normal"/>
     <w:qFormat/>
-    <w:rsid w:val="004B75E5"/>
+    <w:rsid w:val="00CA1B21"/>
   </w:style>
   <w:style w:type="paragraph" w:styleId="Heading1">
     <w:name w:val="heading 1"/>

</xml_diff>